<commit_message>
Added password resetting by mail
</commit_message>
<xml_diff>
--- a/media/comparison-reports/DCR1002.docx
+++ b/media/comparison-reports/DCR1002.docx
@@ -23,7 +23,7 @@
         <w:pStyle w:val="Heading2"/>
       </w:pPr>
       <w:r>
-        <w:t>Document 4</w:t>
+        <w:t>Document 3</w:t>
       </w:r>
     </w:p>
     <w:p>
@@ -128,22 +128,22 @@
         <w:pStyle w:val="Heading2"/>
       </w:pPr>
       <w:r>
-        <w:t>Document 5</w:t>
-      </w:r>
-    </w:p>
-    <w:p>
-      <w:r>
-        <w:t>Similarity Score: 81%</w:t>
-      </w:r>
-    </w:p>
-    <w:p>
-      <w:r>
-        <w:t>Tag: R</w:t>
-      </w:r>
-    </w:p>
-    <w:p>
-      <w:r>
-        <w:t>Summary: Different</w:t>
+        <w:t>Document 4</w:t>
+      </w:r>
+    </w:p>
+    <w:p>
+      <w:r>
+        <w:t>Similarity Score: 100%</w:t>
+      </w:r>
+    </w:p>
+    <w:p>
+      <w:r>
+        <w:t>Tag: S</w:t>
+      </w:r>
+    </w:p>
+    <w:p>
+      <w:r>
+        <w:t>Summary: Same</w:t>
       </w:r>
     </w:p>
     <w:p>
@@ -153,111 +153,79 @@
     </w:p>
     <w:p>
       <w:r>
-        <w:t>Removed Text: , minimize customer impact, and comply with USFDA regulations</w:t>
-      </w:r>
-    </w:p>
-    <w:p>
-      <w:r>
-        <w:rPr>
-          <w:color w:val="FF0000"/>
-        </w:rPr>
         <w:t xml:space="preserve">This </w:t>
       </w:r>
       <w:r>
-        <w:rPr>
-          <w:color w:val="FF0000"/>
-        </w:rPr>
         <w:t xml:space="preserve">SOP </w:t>
       </w:r>
       <w:r>
-        <w:rPr>
-          <w:color w:val="FF0000"/>
-        </w:rPr>
         <w:t xml:space="preserve">outlines </w:t>
       </w:r>
       <w:r>
-        <w:rPr>
-          <w:color w:val="FF0000"/>
-        </w:rPr>
         <w:t xml:space="preserve">the </w:t>
       </w:r>
       <w:r>
-        <w:rPr>
-          <w:color w:val="FF0000"/>
-        </w:rPr>
         <w:t xml:space="preserve">procedures </w:t>
       </w:r>
       <w:r>
-        <w:rPr>
-          <w:color w:val="FF0000"/>
-        </w:rPr>
         <w:t xml:space="preserve">for </w:t>
       </w:r>
       <w:r>
-        <w:rPr>
-          <w:color w:val="FF0000"/>
-        </w:rPr>
         <w:t xml:space="preserve">identifying, </w:t>
       </w:r>
       <w:r>
-        <w:rPr>
-          <w:color w:val="FF0000"/>
-        </w:rPr>
         <w:t xml:space="preserve">investigating, </w:t>
       </w:r>
       <w:r>
-        <w:rPr>
-          <w:color w:val="FF0000"/>
-        </w:rPr>
         <w:t xml:space="preserve">and </w:t>
       </w:r>
       <w:r>
-        <w:rPr>
-          <w:color w:val="FF0000"/>
-        </w:rPr>
         <w:t xml:space="preserve">addressing </w:t>
       </w:r>
       <w:r>
-        <w:rPr>
-          <w:color w:val="FF0000"/>
-        </w:rPr>
         <w:t xml:space="preserve">out-of-stock </w:t>
       </w:r>
       <w:r>
-        <w:rPr>
-          <w:color w:val="FF0000"/>
-        </w:rPr>
         <w:t xml:space="preserve">(OOS) </w:t>
       </w:r>
       <w:r>
-        <w:rPr>
-          <w:color w:val="FF0000"/>
-        </w:rPr>
         <w:t xml:space="preserve">situations </w:t>
       </w:r>
       <w:r>
-        <w:rPr>
-          <w:color w:val="FF0000"/>
-        </w:rPr>
         <w:t xml:space="preserve">to </w:t>
       </w:r>
       <w:r>
-        <w:rPr>
-          <w:color w:val="FF0000"/>
-        </w:rPr>
         <w:t xml:space="preserve">ensure </w:t>
       </w:r>
       <w:r>
-        <w:rPr>
-          <w:color w:val="FF0000"/>
-        </w:rPr>
         <w:t xml:space="preserve">timely </w:t>
       </w:r>
       <w:r>
-        <w:rPr>
-          <w:color w:val="FF0000"/>
-        </w:rPr>
-        <w:t xml:space="preserve">response. </w:t>
+        <w:t xml:space="preserve">response, </w:t>
+      </w:r>
+      <w:r>
+        <w:t xml:space="preserve">minimize </w:t>
+      </w:r>
+      <w:r>
+        <w:t xml:space="preserve">customer </w:t>
+      </w:r>
+      <w:r>
+        <w:t xml:space="preserve">impact, </w:t>
+      </w:r>
+      <w:r>
+        <w:t xml:space="preserve">and </w:t>
+      </w:r>
+      <w:r>
+        <w:t xml:space="preserve">comply </w:t>
+      </w:r>
+      <w:r>
+        <w:t xml:space="preserve">with </w:t>
+      </w:r>
+      <w:r>
+        <w:t xml:space="preserve">USFDA </w:t>
+      </w:r>
+      <w:r>
+        <w:t xml:space="preserve">regulations. </w:t>
       </w:r>
     </w:p>
     <w:p>
@@ -273,7 +241,7 @@
         <w:pStyle w:val="Heading2"/>
       </w:pPr>
       <w:r>
-        <w:t>Document 4</w:t>
+        <w:t>Document 3</w:t>
       </w:r>
     </w:p>
     <w:p>
@@ -354,22 +322,22 @@
         <w:pStyle w:val="Heading2"/>
       </w:pPr>
       <w:r>
-        <w:t>Document 5</w:t>
-      </w:r>
-    </w:p>
-    <w:p>
-      <w:r>
-        <w:t>Similarity Score: 88%</w:t>
-      </w:r>
-    </w:p>
-    <w:p>
-      <w:r>
-        <w:t>Tag: M</w:t>
-      </w:r>
-    </w:p>
-    <w:p>
-      <w:r>
-        <w:t>Summary: Different</w:t>
+        <w:t>Document 4</w:t>
+      </w:r>
+    </w:p>
+    <w:p>
+      <w:r>
+        <w:t>Similarity Score: 100%</w:t>
+      </w:r>
+    </w:p>
+    <w:p>
+      <w:r>
+        <w:t>Tag: S</w:t>
+      </w:r>
+    </w:p>
+    <w:p>
+      <w:r>
+        <w:t>Summary: Same</w:t>
       </w:r>
     </w:p>
     <w:p>
@@ -379,116 +347,55 @@
     </w:p>
     <w:p>
       <w:r>
-        <w:t>Added Text: . S t xt  dded</w:t>
-      </w:r>
-    </w:p>
-    <w:p>
-      <w:r>
-        <w:t>Removed Text: and cust r v rific tion</w:t>
-      </w:r>
-    </w:p>
-    <w:p>
-      <w:r>
-        <w:rPr>
-          <w:color w:val="FF0000"/>
-        </w:rPr>
         <w:t xml:space="preserve">This </w:t>
       </w:r>
       <w:r>
-        <w:rPr>
-          <w:color w:val="FF0000"/>
-        </w:rPr>
         <w:t xml:space="preserve">SOP </w:t>
       </w:r>
       <w:r>
-        <w:rPr>
-          <w:color w:val="FF0000"/>
-        </w:rPr>
         <w:t xml:space="preserve">applies </w:t>
       </w:r>
       <w:r>
-        <w:rPr>
-          <w:color w:val="FF0000"/>
-        </w:rPr>
         <w:t xml:space="preserve">to </w:t>
       </w:r>
       <w:r>
-        <w:rPr>
-          <w:color w:val="FF0000"/>
-        </w:rPr>
         <w:t xml:space="preserve">all </w:t>
       </w:r>
       <w:r>
-        <w:rPr>
-          <w:color w:val="FF0000"/>
-        </w:rPr>
         <w:t xml:space="preserve">departments </w:t>
       </w:r>
       <w:r>
-        <w:rPr>
-          <w:color w:val="FF0000"/>
-        </w:rPr>
         <w:t xml:space="preserve">involved </w:t>
       </w:r>
       <w:r>
-        <w:rPr>
-          <w:color w:val="FF0000"/>
-        </w:rPr>
         <w:t xml:space="preserve">in </w:t>
       </w:r>
       <w:r>
-        <w:rPr>
-          <w:color w:val="FF0000"/>
-        </w:rPr>
         <w:t xml:space="preserve">product </w:t>
       </w:r>
       <w:r>
-        <w:rPr>
-          <w:color w:val="FF0000"/>
-        </w:rPr>
         <w:t xml:space="preserve">manufacturing, </w:t>
       </w:r>
       <w:r>
-        <w:rPr>
-          <w:color w:val="FF0000"/>
-        </w:rPr>
         <w:t xml:space="preserve">distribution, </w:t>
       </w:r>
       <w:r>
-        <w:rPr>
-          <w:color w:val="FF0000"/>
-        </w:rPr>
         <w:t xml:space="preserve">and </w:t>
       </w:r>
       <w:r>
-        <w:rPr>
-          <w:color w:val="FF0000"/>
-        </w:rPr>
         <w:t xml:space="preserve">customer </w:t>
       </w:r>
       <w:r>
-        <w:rPr>
-          <w:color w:val="FF0000"/>
-        </w:rPr>
-        <w:t xml:space="preserve">service. </w:t>
-      </w:r>
-      <w:r>
-        <w:rPr>
-          <w:color w:val="FF0000"/>
-        </w:rPr>
-        <w:t xml:space="preserve">Some </w:t>
-      </w:r>
-      <w:r>
-        <w:rPr>
-          <w:color w:val="FF0000"/>
-        </w:rPr>
-        <w:t xml:space="preserve">text </w:t>
-      </w:r>
-      <w:r>
-        <w:rPr>
-          <w:color w:val="FF0000"/>
-        </w:rPr>
-        <w:t xml:space="preserve">added. </w:t>
+        <w:t xml:space="preserve">service </w:t>
+      </w:r>
+      <w:r>
+        <w:t xml:space="preserve">and </w:t>
+      </w:r>
+      <w:r>
+        <w:t xml:space="preserve">customer </w:t>
+      </w:r>
+      <w:r>
+        <w:t xml:space="preserve">verification. </w:t>
       </w:r>
     </w:p>
     <w:p>
@@ -504,7 +411,7 @@
         <w:pStyle w:val="Heading2"/>
       </w:pPr>
       <w:r>
-        <w:t>Document 4</w:t>
+        <w:t>Document 3</w:t>
       </w:r>
     </w:p>
     <w:p>
@@ -630,6 +537,15 @@
       </w:r>
       <w:r>
         <w:t xml:space="preserve">inventory. </w:t>
+      </w:r>
+      <w:r>
+        <w:t xml:space="preserve">I </w:t>
+      </w:r>
+      <w:r>
+        <w:t xml:space="preserve">have </w:t>
+      </w:r>
+      <w:r>
+        <w:t xml:space="preserve">changed. </w:t>
       </w:r>
     </w:p>
     <w:p>
@@ -637,22 +553,22 @@
         <w:pStyle w:val="Heading2"/>
       </w:pPr>
       <w:r>
-        <w:t>Document 5</w:t>
-      </w:r>
-    </w:p>
-    <w:p>
-      <w:r>
-        <w:t>Similarity Score: 97%</w:t>
-      </w:r>
-    </w:p>
-    <w:p>
-      <w:r>
-        <w:t>Tag: R</w:t>
-      </w:r>
-    </w:p>
-    <w:p>
-      <w:r>
-        <w:t>Summary: Different</w:t>
+        <w:t>Document 4</w:t>
+      </w:r>
+    </w:p>
+    <w:p>
+      <w:r>
+        <w:t>Similarity Score: 100%</w:t>
+      </w:r>
+    </w:p>
+    <w:p>
+      <w:r>
+        <w:t>Tag: S</w:t>
+      </w:r>
+    </w:p>
+    <w:p>
+      <w:r>
+        <w:t>Summary: Same</w:t>
       </w:r>
     </w:p>
     <w:p>
@@ -662,205 +578,116 @@
     </w:p>
     <w:p>
       <w:r>
-        <w:t>Removed Text:  inventory</w:t>
-      </w:r>
-    </w:p>
-    <w:p>
-      <w:r>
-        <w:rPr>
-          <w:color w:val="FF0000"/>
-        </w:rPr>
         <w:t xml:space="preserve">Out-of-Stock </w:t>
       </w:r>
       <w:r>
-        <w:rPr>
-          <w:color w:val="FF0000"/>
-        </w:rPr>
         <w:t xml:space="preserve">(OOS): </w:t>
       </w:r>
       <w:r>
-        <w:rPr>
-          <w:color w:val="FF0000"/>
-        </w:rPr>
         <w:t xml:space="preserve">A </w:t>
       </w:r>
       <w:r>
-        <w:rPr>
-          <w:color w:val="FF0000"/>
-        </w:rPr>
         <w:t xml:space="preserve">situation </w:t>
       </w:r>
       <w:r>
-        <w:rPr>
-          <w:color w:val="FF0000"/>
-        </w:rPr>
         <w:t xml:space="preserve">where </w:t>
       </w:r>
       <w:r>
-        <w:rPr>
-          <w:color w:val="FF0000"/>
-        </w:rPr>
         <w:t xml:space="preserve">a </w:t>
       </w:r>
       <w:r>
-        <w:rPr>
-          <w:color w:val="FF0000"/>
-        </w:rPr>
         <w:t xml:space="preserve">product </w:t>
       </w:r>
       <w:r>
-        <w:rPr>
-          <w:color w:val="FF0000"/>
-        </w:rPr>
         <w:t xml:space="preserve">is </w:t>
       </w:r>
       <w:r>
-        <w:rPr>
-          <w:color w:val="FF0000"/>
-        </w:rPr>
         <w:t xml:space="preserve">unavailable </w:t>
       </w:r>
       <w:r>
-        <w:rPr>
-          <w:color w:val="FF0000"/>
-        </w:rPr>
         <w:t xml:space="preserve">to </w:t>
       </w:r>
       <w:r>
-        <w:rPr>
-          <w:color w:val="FF0000"/>
-        </w:rPr>
         <w:t xml:space="preserve">meet </w:t>
       </w:r>
       <w:r>
-        <w:rPr>
-          <w:color w:val="FF0000"/>
-        </w:rPr>
         <w:t xml:space="preserve">customer </w:t>
       </w:r>
       <w:r>
-        <w:rPr>
-          <w:color w:val="FF0000"/>
-        </w:rPr>
         <w:t xml:space="preserve">demand. </w:t>
       </w:r>
     </w:p>
     <w:p>
       <w:r>
-        <w:rPr>
-          <w:color w:val="FF0000"/>
-        </w:rPr>
         <w:t xml:space="preserve">Backorder: </w:t>
       </w:r>
       <w:r>
-        <w:rPr>
-          <w:color w:val="FF0000"/>
-        </w:rPr>
         <w:t xml:space="preserve">A </w:t>
       </w:r>
       <w:r>
-        <w:rPr>
-          <w:color w:val="FF0000"/>
-        </w:rPr>
         <w:t xml:space="preserve">customer </w:t>
       </w:r>
       <w:r>
-        <w:rPr>
-          <w:color w:val="FF0000"/>
-        </w:rPr>
         <w:t xml:space="preserve">order </w:t>
       </w:r>
       <w:r>
-        <w:rPr>
-          <w:color w:val="FF0000"/>
-        </w:rPr>
         <w:t xml:space="preserve">that </w:t>
       </w:r>
       <w:r>
-        <w:rPr>
-          <w:color w:val="FF0000"/>
-        </w:rPr>
         <w:t xml:space="preserve">cannot </w:t>
       </w:r>
       <w:r>
-        <w:rPr>
-          <w:color w:val="FF0000"/>
-        </w:rPr>
         <w:t xml:space="preserve">be </w:t>
       </w:r>
       <w:r>
-        <w:rPr>
-          <w:color w:val="FF0000"/>
-        </w:rPr>
         <w:t xml:space="preserve">fulfilled </w:t>
       </w:r>
       <w:r>
-        <w:rPr>
-          <w:color w:val="FF0000"/>
-        </w:rPr>
         <w:t xml:space="preserve">immediately </w:t>
       </w:r>
       <w:r>
-        <w:rPr>
-          <w:color w:val="FF0000"/>
-        </w:rPr>
         <w:t xml:space="preserve">due </w:t>
       </w:r>
       <w:r>
-        <w:rPr>
-          <w:color w:val="FF0000"/>
-        </w:rPr>
         <w:t xml:space="preserve">to </w:t>
       </w:r>
       <w:r>
-        <w:rPr>
-          <w:color w:val="FF0000"/>
-        </w:rPr>
         <w:t xml:space="preserve">insufficient </w:t>
       </w:r>
       <w:r>
-        <w:rPr>
-          <w:color w:val="FF0000"/>
-        </w:rPr>
         <w:t xml:space="preserve">inventory. </w:t>
       </w:r>
     </w:p>
     <w:p>
       <w:r>
-        <w:rPr>
-          <w:color w:val="FF0000"/>
-        </w:rPr>
         <w:t xml:space="preserve">Stockout: </w:t>
       </w:r>
       <w:r>
-        <w:rPr>
-          <w:color w:val="FF0000"/>
-        </w:rPr>
         <w:t xml:space="preserve">A </w:t>
       </w:r>
       <w:r>
-        <w:rPr>
-          <w:color w:val="FF0000"/>
-        </w:rPr>
         <w:t xml:space="preserve">complete </w:t>
       </w:r>
       <w:r>
-        <w:rPr>
-          <w:color w:val="FF0000"/>
-        </w:rPr>
         <w:t xml:space="preserve">depletion </w:t>
       </w:r>
       <w:r>
-        <w:rPr>
-          <w:color w:val="FF0000"/>
-        </w:rPr>
         <w:t xml:space="preserve">of </w:t>
       </w:r>
       <w:r>
-        <w:rPr>
-          <w:color w:val="FF0000"/>
-        </w:rPr>
-        <w:t xml:space="preserve">product. </w:t>
+        <w:t xml:space="preserve">product </w:t>
+      </w:r>
+      <w:r>
+        <w:t xml:space="preserve">inventory. </w:t>
+      </w:r>
+      <w:r>
+        <w:t xml:space="preserve">I </w:t>
+      </w:r>
+      <w:r>
+        <w:t xml:space="preserve">have </w:t>
+      </w:r>
+      <w:r>
+        <w:t xml:space="preserve">changed. </w:t>
       </w:r>
     </w:p>
     <w:p>
@@ -876,7 +703,7 @@
         <w:pStyle w:val="Heading2"/>
       </w:pPr>
       <w:r>
-        <w:t>Document 4</w:t>
+        <w:t>Document 3</w:t>
       </w:r>
     </w:p>
     <w:p>
@@ -950,6 +777,40 @@
       <w:r>
         <w:t xml:space="preserve">Current </w:t>
       </w:r>
+      <w:r>
+        <w:t xml:space="preserve">Good </w:t>
+      </w:r>
+      <w:r>
+        <w:t xml:space="preserve">Manufacturing </w:t>
+      </w:r>
+      <w:r>
+        <w:t xml:space="preserve">Practice </w:t>
+      </w:r>
+      <w:r>
+        <w:t xml:space="preserve">for </w:t>
+      </w:r>
+      <w:r>
+        <w:t xml:space="preserve">Finished </w:t>
+      </w:r>
+      <w:r>
+        <w:t xml:space="preserve">Pharmaceuticals. </w:t>
+      </w:r>
+    </w:p>
+    <w:p>
+      <w:r>
+        <w:t xml:space="preserve">[Relevant </w:t>
+      </w:r>
+      <w:r>
+        <w:t xml:space="preserve">FDA </w:t>
+      </w:r>
+      <w:r>
+        <w:t xml:space="preserve">guidance </w:t>
+      </w:r>
+      <w:r>
+        <w:t xml:space="preserve">documents]. </w:t>
+      </w:r>
+    </w:p>
+    <w:p>
       <w:r>
         <w:t xml:space="preserve">Good </w:t>
       </w:r>
@@ -988,22 +849,22 @@
         <w:pStyle w:val="Heading2"/>
       </w:pPr>
       <w:r>
-        <w:t>Document 5</w:t>
-      </w:r>
-    </w:p>
-    <w:p>
-      <w:r>
-        <w:t>Similarity Score: 99%</w:t>
-      </w:r>
-    </w:p>
-    <w:p>
-      <w:r>
-        <w:t>Tag: R</w:t>
-      </w:r>
-    </w:p>
-    <w:p>
-      <w:r>
-        <w:t>Summary: Different</w:t>
+        <w:t>Document 4</w:t>
+      </w:r>
+    </w:p>
+    <w:p>
+      <w:r>
+        <w:t>Similarity Score: 100%</w:t>
+      </w:r>
+    </w:p>
+    <w:p>
+      <w:r>
+        <w:t>Tag: S</w:t>
+      </w:r>
+    </w:p>
+    <w:p>
+      <w:r>
+        <w:t>Summary: Same</w:t>
       </w:r>
     </w:p>
     <w:p>
@@ -1013,169 +874,120 @@
     </w:p>
     <w:p>
       <w:r>
-        <w:t>Removed Text: . . .</w:t>
-      </w:r>
-    </w:p>
-    <w:p>
-      <w:r>
-        <w:rPr>
-          <w:color w:val="FF0000"/>
-        </w:rPr>
         <w:t xml:space="preserve">21 </w:t>
       </w:r>
       <w:r>
-        <w:rPr>
-          <w:color w:val="FF0000"/>
-        </w:rPr>
         <w:t xml:space="preserve">CFR </w:t>
       </w:r>
       <w:r>
-        <w:rPr>
-          <w:color w:val="FF0000"/>
-        </w:rPr>
         <w:t xml:space="preserve">Part </w:t>
       </w:r>
       <w:r>
-        <w:rPr>
-          <w:color w:val="FF0000"/>
-        </w:rPr>
         <w:t xml:space="preserve">110: </w:t>
       </w:r>
       <w:r>
-        <w:rPr>
-          <w:color w:val="FF0000"/>
-        </w:rPr>
         <w:t xml:space="preserve">Current </w:t>
       </w:r>
       <w:r>
-        <w:rPr>
-          <w:color w:val="FF0000"/>
-        </w:rPr>
         <w:t xml:space="preserve">Good </w:t>
       </w:r>
       <w:r>
-        <w:rPr>
-          <w:color w:val="FF0000"/>
-        </w:rPr>
         <w:t xml:space="preserve">Manufacturing </w:t>
       </w:r>
       <w:r>
-        <w:rPr>
-          <w:color w:val="FF0000"/>
-        </w:rPr>
         <w:t xml:space="preserve">Practice </w:t>
       </w:r>
       <w:r>
-        <w:rPr>
-          <w:color w:val="FF0000"/>
-        </w:rPr>
         <w:t xml:space="preserve">(CGMP) </w:t>
       </w:r>
       <w:r>
-        <w:rPr>
-          <w:color w:val="FF0000"/>
-        </w:rPr>
         <w:t xml:space="preserve">for </w:t>
       </w:r>
       <w:r>
-        <w:rPr>
-          <w:color w:val="FF0000"/>
-        </w:rPr>
-        <w:t xml:space="preserve">Drugs </w:t>
-      </w:r>
-    </w:p>
-    <w:p>
-      <w:r>
-        <w:rPr>
-          <w:color w:val="FF0000"/>
-        </w:rPr>
+        <w:t xml:space="preserve">Drugs. </w:t>
+      </w:r>
+    </w:p>
+    <w:p>
+      <w:r>
         <w:t xml:space="preserve">21 </w:t>
       </w:r>
       <w:r>
-        <w:rPr>
-          <w:color w:val="FF0000"/>
-        </w:rPr>
         <w:t xml:space="preserve">CFR </w:t>
       </w:r>
       <w:r>
-        <w:rPr>
-          <w:color w:val="FF0000"/>
-        </w:rPr>
         <w:t xml:space="preserve">Part </w:t>
       </w:r>
       <w:r>
-        <w:rPr>
-          <w:color w:val="FF0000"/>
-        </w:rPr>
         <w:t xml:space="preserve">211: </w:t>
       </w:r>
       <w:r>
-        <w:rPr>
-          <w:color w:val="FF0000"/>
-        </w:rPr>
         <w:t xml:space="preserve">Current </w:t>
       </w:r>
       <w:r>
-        <w:rPr>
-          <w:color w:val="FF0000"/>
-        </w:rPr>
         <w:t xml:space="preserve">Good </w:t>
       </w:r>
       <w:r>
-        <w:rPr>
-          <w:color w:val="FF0000"/>
-        </w:rPr>
         <w:t xml:space="preserve">Manufacturing </w:t>
       </w:r>
       <w:r>
-        <w:rPr>
-          <w:color w:val="FF0000"/>
-        </w:rPr>
         <w:t xml:space="preserve">Practice </w:t>
       </w:r>
       <w:r>
-        <w:rPr>
-          <w:color w:val="FF0000"/>
-        </w:rPr>
         <w:t xml:space="preserve">for </w:t>
       </w:r>
       <w:r>
-        <w:rPr>
-          <w:color w:val="FF0000"/>
-        </w:rPr>
         <w:t xml:space="preserve">Finished </w:t>
       </w:r>
       <w:r>
-        <w:rPr>
-          <w:color w:val="FF0000"/>
-        </w:rPr>
-        <w:t xml:space="preserve">Pharmaceuticals </w:t>
-      </w:r>
-    </w:p>
-    <w:p>
-      <w:r>
-        <w:rPr>
-          <w:color w:val="FF0000"/>
-        </w:rPr>
+        <w:t xml:space="preserve">Pharmaceuticals. </w:t>
+      </w:r>
+    </w:p>
+    <w:p>
+      <w:r>
         <w:t xml:space="preserve">[Relevant </w:t>
       </w:r>
       <w:r>
-        <w:rPr>
-          <w:color w:val="FF0000"/>
-        </w:rPr>
         <w:t xml:space="preserve">FDA </w:t>
       </w:r>
       <w:r>
-        <w:rPr>
-          <w:color w:val="FF0000"/>
-        </w:rPr>
         <w:t xml:space="preserve">guidance </w:t>
       </w:r>
       <w:r>
-        <w:rPr>
-          <w:color w:val="FF0000"/>
-        </w:rPr>
-        <w:t xml:space="preserve">documents] </w:t>
+        <w:t xml:space="preserve">documents]. </w:t>
+      </w:r>
+    </w:p>
+    <w:p>
+      <w:r>
+        <w:t xml:space="preserve">Good </w:t>
+      </w:r>
+      <w:r>
+        <w:t xml:space="preserve">Manufacturing </w:t>
+      </w:r>
+      <w:r>
+        <w:t xml:space="preserve">Practice </w:t>
+      </w:r>
+      <w:r>
+        <w:t xml:space="preserve">for </w:t>
+      </w:r>
+      <w:r>
+        <w:t xml:space="preserve">Finished </w:t>
+      </w:r>
+      <w:r>
+        <w:t xml:space="preserve">Pharmaceuticals. </w:t>
+      </w:r>
+    </w:p>
+    <w:p>
+      <w:r>
+        <w:t xml:space="preserve">[Relevant </w:t>
+      </w:r>
+      <w:r>
+        <w:t xml:space="preserve">FDA </w:t>
+      </w:r>
+      <w:r>
+        <w:t xml:space="preserve">guidance </w:t>
+      </w:r>
+      <w:r>
+        <w:t xml:space="preserve">documents]. </w:t>
       </w:r>
     </w:p>
     <w:p>
@@ -1191,7 +1003,7 @@
         <w:pStyle w:val="Heading2"/>
       </w:pPr>
       <w:r>
-        <w:t>Document 4</w:t>
+        <w:t>Document 3</w:t>
       </w:r>
     </w:p>
     <w:p>
@@ -1383,22 +1195,22 @@
         <w:pStyle w:val="Heading2"/>
       </w:pPr>
       <w:r>
-        <w:t>Document 5</w:t>
-      </w:r>
-    </w:p>
-    <w:p>
-      <w:r>
-        <w:t>Similarity Score: 99%</w:t>
-      </w:r>
-    </w:p>
-    <w:p>
-      <w:r>
-        <w:t>Tag: R</w:t>
-      </w:r>
-    </w:p>
-    <w:p>
-      <w:r>
-        <w:t>Summary: Different</w:t>
+        <w:t>Document 4</w:t>
+      </w:r>
+    </w:p>
+    <w:p>
+      <w:r>
+        <w:t>Similarity Score: 100%</w:t>
+      </w:r>
+    </w:p>
+    <w:p>
+      <w:r>
+        <w:t>Tag: S</w:t>
+      </w:r>
+    </w:p>
+    <w:p>
+      <w:r>
+        <w:t>Summary: Same</w:t>
       </w:r>
     </w:p>
     <w:p>
@@ -1408,320 +1220,165 @@
     </w:p>
     <w:p>
       <w:r>
-        <w:t>Removed Text:  data</w:t>
-      </w:r>
-    </w:p>
-    <w:p>
-      <w:r>
-        <w:rPr>
-          <w:color w:val="FF0000"/>
-        </w:rPr>
         <w:t xml:space="preserve">Production: </w:t>
       </w:r>
       <w:r>
-        <w:rPr>
-          <w:color w:val="FF0000"/>
-        </w:rPr>
         <w:t xml:space="preserve">Responsible </w:t>
       </w:r>
       <w:r>
-        <w:rPr>
-          <w:color w:val="FF0000"/>
-        </w:rPr>
         <w:t xml:space="preserve">for </w:t>
       </w:r>
       <w:r>
-        <w:rPr>
-          <w:color w:val="FF0000"/>
-        </w:rPr>
         <w:t xml:space="preserve">monitoring </w:t>
       </w:r>
       <w:r>
-        <w:rPr>
-          <w:color w:val="FF0000"/>
-        </w:rPr>
         <w:t xml:space="preserve">inventory </w:t>
       </w:r>
       <w:r>
-        <w:rPr>
-          <w:color w:val="FF0000"/>
-        </w:rPr>
         <w:t xml:space="preserve">levels, </w:t>
       </w:r>
       <w:r>
-        <w:rPr>
-          <w:color w:val="FF0000"/>
-        </w:rPr>
         <w:t xml:space="preserve">initiating </w:t>
       </w:r>
       <w:r>
-        <w:rPr>
-          <w:color w:val="FF0000"/>
-        </w:rPr>
         <w:t xml:space="preserve">OOS </w:t>
       </w:r>
       <w:r>
-        <w:rPr>
-          <w:color w:val="FF0000"/>
-        </w:rPr>
         <w:t xml:space="preserve">investigations, </w:t>
       </w:r>
       <w:r>
-        <w:rPr>
-          <w:color w:val="FF0000"/>
-        </w:rPr>
         <w:t xml:space="preserve">and </w:t>
       </w:r>
       <w:r>
-        <w:rPr>
-          <w:color w:val="FF0000"/>
-        </w:rPr>
         <w:t xml:space="preserve">implementing </w:t>
       </w:r>
       <w:r>
-        <w:rPr>
-          <w:color w:val="FF0000"/>
-        </w:rPr>
         <w:t xml:space="preserve">corrective </w:t>
       </w:r>
       <w:r>
-        <w:rPr>
-          <w:color w:val="FF0000"/>
-        </w:rPr>
         <w:t xml:space="preserve">actions. </w:t>
       </w:r>
     </w:p>
     <w:p>
       <w:r>
-        <w:rPr>
-          <w:color w:val="FF0000"/>
-        </w:rPr>
         <w:t xml:space="preserve">Quality </w:t>
       </w:r>
       <w:r>
-        <w:rPr>
-          <w:color w:val="FF0000"/>
-        </w:rPr>
         <w:t xml:space="preserve">Control: </w:t>
       </w:r>
       <w:r>
-        <w:rPr>
-          <w:color w:val="FF0000"/>
-        </w:rPr>
         <w:t xml:space="preserve">Responsible </w:t>
       </w:r>
       <w:r>
-        <w:rPr>
-          <w:color w:val="FF0000"/>
-        </w:rPr>
         <w:t xml:space="preserve">for </w:t>
       </w:r>
       <w:r>
-        <w:rPr>
-          <w:color w:val="FF0000"/>
-        </w:rPr>
         <w:t xml:space="preserve">investigating </w:t>
       </w:r>
       <w:r>
-        <w:rPr>
-          <w:color w:val="FF0000"/>
-        </w:rPr>
         <w:t xml:space="preserve">OOS </w:t>
       </w:r>
       <w:r>
-        <w:rPr>
-          <w:color w:val="FF0000"/>
-        </w:rPr>
         <w:t xml:space="preserve">root </w:t>
       </w:r>
       <w:r>
-        <w:rPr>
-          <w:color w:val="FF0000"/>
-        </w:rPr>
         <w:t xml:space="preserve">causes </w:t>
       </w:r>
       <w:r>
-        <w:rPr>
-          <w:color w:val="FF0000"/>
-        </w:rPr>
         <w:t xml:space="preserve">and </w:t>
       </w:r>
       <w:r>
-        <w:rPr>
-          <w:color w:val="FF0000"/>
-        </w:rPr>
         <w:t xml:space="preserve">approving </w:t>
       </w:r>
       <w:r>
-        <w:rPr>
-          <w:color w:val="FF0000"/>
-        </w:rPr>
         <w:t xml:space="preserve">corrective </w:t>
       </w:r>
       <w:r>
-        <w:rPr>
-          <w:color w:val="FF0000"/>
-        </w:rPr>
         <w:t xml:space="preserve">actions. </w:t>
       </w:r>
     </w:p>
     <w:p>
       <w:r>
-        <w:rPr>
-          <w:color w:val="FF0000"/>
-        </w:rPr>
         <w:t xml:space="preserve">Supply </w:t>
       </w:r>
       <w:r>
-        <w:rPr>
-          <w:color w:val="FF0000"/>
-        </w:rPr>
         <w:t xml:space="preserve">Chain: </w:t>
       </w:r>
       <w:r>
-        <w:rPr>
-          <w:color w:val="FF0000"/>
-        </w:rPr>
         <w:t xml:space="preserve">Responsible </w:t>
       </w:r>
       <w:r>
-        <w:rPr>
-          <w:color w:val="FF0000"/>
-        </w:rPr>
         <w:t xml:space="preserve">for </w:t>
       </w:r>
       <w:r>
-        <w:rPr>
-          <w:color w:val="FF0000"/>
-        </w:rPr>
         <w:t xml:space="preserve">managing </w:t>
       </w:r>
       <w:r>
-        <w:rPr>
-          <w:color w:val="FF0000"/>
-        </w:rPr>
         <w:t xml:space="preserve">backorders, </w:t>
       </w:r>
       <w:r>
-        <w:rPr>
-          <w:color w:val="FF0000"/>
-        </w:rPr>
         <w:t xml:space="preserve">expediting </w:t>
       </w:r>
       <w:r>
-        <w:rPr>
-          <w:color w:val="FF0000"/>
-        </w:rPr>
         <w:t xml:space="preserve">orders, </w:t>
       </w:r>
       <w:r>
-        <w:rPr>
-          <w:color w:val="FF0000"/>
-        </w:rPr>
         <w:t xml:space="preserve">and </w:t>
       </w:r>
       <w:r>
-        <w:rPr>
-          <w:color w:val="FF0000"/>
-        </w:rPr>
         <w:t xml:space="preserve">preventing </w:t>
       </w:r>
       <w:r>
-        <w:rPr>
-          <w:color w:val="FF0000"/>
-        </w:rPr>
         <w:t xml:space="preserve">future </w:t>
       </w:r>
       <w:r>
-        <w:rPr>
-          <w:color w:val="FF0000"/>
-        </w:rPr>
-        <w:t xml:space="preserve">OOS. </w:t>
-      </w:r>
-    </w:p>
-    <w:p>
-      <w:r>
-        <w:rPr>
-          <w:color w:val="FF0000"/>
-        </w:rPr>
+        <w:t xml:space="preserve">OOS </w:t>
+      </w:r>
+      <w:r>
+        <w:t xml:space="preserve">data. </w:t>
+      </w:r>
+    </w:p>
+    <w:p>
+      <w:r>
         <w:t xml:space="preserve">Customer </w:t>
       </w:r>
       <w:r>
-        <w:rPr>
-          <w:color w:val="FF0000"/>
-        </w:rPr>
         <w:t xml:space="preserve">Service: </w:t>
       </w:r>
       <w:r>
-        <w:rPr>
-          <w:color w:val="FF0000"/>
-        </w:rPr>
         <w:t xml:space="preserve">Responsible </w:t>
       </w:r>
       <w:r>
-        <w:rPr>
-          <w:color w:val="FF0000"/>
-        </w:rPr>
         <w:t xml:space="preserve">for </w:t>
       </w:r>
       <w:r>
-        <w:rPr>
-          <w:color w:val="FF0000"/>
-        </w:rPr>
         <w:t xml:space="preserve">communicating </w:t>
       </w:r>
       <w:r>
-        <w:rPr>
-          <w:color w:val="FF0000"/>
-        </w:rPr>
         <w:t xml:space="preserve">OOS </w:t>
       </w:r>
       <w:r>
-        <w:rPr>
-          <w:color w:val="FF0000"/>
-        </w:rPr>
         <w:t xml:space="preserve">to </w:t>
       </w:r>
       <w:r>
-        <w:rPr>
-          <w:color w:val="FF0000"/>
-        </w:rPr>
         <w:t xml:space="preserve">customers, </w:t>
       </w:r>
       <w:r>
-        <w:rPr>
-          <w:color w:val="FF0000"/>
-        </w:rPr>
         <w:t xml:space="preserve">managing </w:t>
       </w:r>
       <w:r>
-        <w:rPr>
-          <w:color w:val="FF0000"/>
-        </w:rPr>
         <w:t xml:space="preserve">customer </w:t>
       </w:r>
       <w:r>
-        <w:rPr>
-          <w:color w:val="FF0000"/>
-        </w:rPr>
         <w:t xml:space="preserve">inquiries, </w:t>
       </w:r>
       <w:r>
-        <w:rPr>
-          <w:color w:val="FF0000"/>
-        </w:rPr>
         <w:t xml:space="preserve">and </w:t>
       </w:r>
       <w:r>
-        <w:rPr>
-          <w:color w:val="FF0000"/>
-        </w:rPr>
         <w:t xml:space="preserve">processing </w:t>
       </w:r>
       <w:r>
-        <w:rPr>
-          <w:color w:val="FF0000"/>
-        </w:rPr>
         <w:t xml:space="preserve">backorders. </w:t>
       </w:r>
     </w:p>
@@ -1746,7 +1403,7 @@
         <w:pStyle w:val="Heading2"/>
       </w:pPr>
       <w:r>
-        <w:t>Document 4</w:t>
+        <w:t>Document 3</w:t>
       </w:r>
     </w:p>
     <w:p>
@@ -1771,10 +1428,48 @@
     </w:p>
     <w:p>
       <w:r>
-        <w:t xml:space="preserve">Regulatory </w:t>
-      </w:r>
-      <w:r>
-        <w:t xml:space="preserve">authorities </w:t>
+        <w:t xml:space="preserve">The </w:t>
+      </w:r>
+      <w:r>
+        <w:t xml:space="preserve">text </w:t>
+      </w:r>
+      <w:r>
+        <w:t xml:space="preserve">has </w:t>
+      </w:r>
+      <w:r>
+        <w:t xml:space="preserve">modified </w:t>
+      </w:r>
+      <w:r>
+        <w:t xml:space="preserve">you </w:t>
+      </w:r>
+      <w:r>
+        <w:t xml:space="preserve">can </w:t>
+      </w:r>
+      <w:r>
+        <w:t xml:space="preserve">check. </w:t>
+      </w:r>
+    </w:p>
+    <w:p>
+      <w:r>
+        <w:t xml:space="preserve">Example, </w:t>
+      </w:r>
+      <w:r>
+        <w:t xml:space="preserve">product </w:t>
+      </w:r>
+      <w:r>
+        <w:t xml:space="preserve">unavailability </w:t>
+      </w:r>
+      <w:r>
+        <w:t xml:space="preserve">and </w:t>
+      </w:r>
+      <w:r>
+        <w:t xml:space="preserve">estimated </w:t>
+      </w:r>
+      <w:r>
+        <w:t xml:space="preserve">delivery </w:t>
+      </w:r>
+      <w:r>
+        <w:t xml:space="preserve">dates </w:t>
       </w:r>
       <w:r>
         <w:t xml:space="preserve">will </w:t>
@@ -1786,19 +1481,22 @@
         <w:t xml:space="preserve">notified </w:t>
       </w:r>
       <w:r>
-        <w:t xml:space="preserve">in </w:t>
-      </w:r>
-      <w:r>
-        <w:t xml:space="preserve">accordance </w:t>
-      </w:r>
-      <w:r>
-        <w:t xml:space="preserve">with </w:t>
-      </w:r>
-      <w:r>
-        <w:t xml:space="preserve">applicable </w:t>
-      </w:r>
-      <w:r>
-        <w:t xml:space="preserve">regulations. </w:t>
+        <w:t xml:space="preserve">of </w:t>
+      </w:r>
+      <w:r>
+        <w:t xml:space="preserve">product </w:t>
+      </w:r>
+      <w:r>
+        <w:t xml:space="preserve">unavailability </w:t>
+      </w:r>
+      <w:r>
+        <w:t xml:space="preserve">and </w:t>
+      </w:r>
+      <w:r>
+        <w:t xml:space="preserve">estimated </w:t>
+      </w:r>
+      <w:r>
+        <w:t xml:space="preserve">deliver. </w:t>
       </w:r>
     </w:p>
     <w:p>
@@ -1806,22 +1504,22 @@
         <w:pStyle w:val="Heading2"/>
       </w:pPr>
       <w:r>
-        <w:t>Document 5</w:t>
-      </w:r>
-    </w:p>
-    <w:p>
-      <w:r>
-        <w:t>Similarity Score: 4%</w:t>
-      </w:r>
-    </w:p>
-    <w:p>
-      <w:r>
-        <w:t>Tag: M</w:t>
-      </w:r>
-    </w:p>
-    <w:p>
-      <w:r>
-        <w:t>Summary: Different</w:t>
+        <w:t>Document 4</w:t>
+      </w:r>
+    </w:p>
+    <w:p>
+      <w:r>
+        <w:t>Similarity Score: 100%</w:t>
+      </w:r>
+    </w:p>
+    <w:p>
+      <w:r>
+        <w:t>Tag: S</w:t>
+      </w:r>
+    </w:p>
+    <w:p>
+      <w:r>
+        <w:t>Summary: Same</w:t>
       </w:r>
     </w:p>
     <w:p>
@@ -1831,235 +1529,75 @@
     </w:p>
     <w:p>
       <w:r>
-        <w:t>Added Text: Inventory mana ement s stems will generate alerts for low stock levels or stockouts.</w:t>
-        <w:br/>
-        <w:t>Production planning will identify potential OOS based on production sc edules and demand forecasts.</w:t>
-        <w:br/>
-        <w:t>Customer service will report OOS ased on customer inquirie</w:t>
-      </w:r>
-    </w:p>
-    <w:p>
-      <w:r>
-        <w:t>Removed Text: Re ulator  aut orities will e notified in accordance with applicable regulation</w:t>
-      </w:r>
-    </w:p>
-    <w:p>
-      <w:r>
-        <w:t>Modified Text: Inventory management systems will generate alerts for low stock levels or stockouts.</w:t>
-        <w:br/>
-        <w:t>Production planning will identify potential OOS based on production schedules and demand forecasts.</w:t>
-        <w:br/>
-        <w:t>Customer service will report OOS based on customer inquiries.</w:t>
-      </w:r>
-    </w:p>
-    <w:p>
-      <w:r>
-        <w:rPr>
-          <w:color w:val="FF0000"/>
-        </w:rPr>
-        <w:t xml:space="preserve">Inventory </w:t>
-      </w:r>
-      <w:r>
-        <w:rPr>
-          <w:color w:val="FF0000"/>
-        </w:rPr>
-        <w:t xml:space="preserve">management </w:t>
-      </w:r>
-      <w:r>
-        <w:rPr>
-          <w:color w:val="FF0000"/>
-        </w:rPr>
-        <w:t xml:space="preserve">systems </w:t>
-      </w:r>
-      <w:r>
-        <w:rPr>
-          <w:color w:val="FF0000"/>
-        </w:rPr>
+        <w:t xml:space="preserve">The </w:t>
+      </w:r>
+      <w:r>
+        <w:t xml:space="preserve">text </w:t>
+      </w:r>
+      <w:r>
+        <w:t xml:space="preserve">has </w:t>
+      </w:r>
+      <w:r>
+        <w:t xml:space="preserve">modified </w:t>
+      </w:r>
+      <w:r>
+        <w:t xml:space="preserve">you </w:t>
+      </w:r>
+      <w:r>
+        <w:t xml:space="preserve">can </w:t>
+      </w:r>
+      <w:r>
+        <w:t xml:space="preserve">check. </w:t>
+      </w:r>
+    </w:p>
+    <w:p>
+      <w:r>
+        <w:t xml:space="preserve">Example, </w:t>
+      </w:r>
+      <w:r>
+        <w:t xml:space="preserve">product </w:t>
+      </w:r>
+      <w:r>
+        <w:t xml:space="preserve">unavailability </w:t>
+      </w:r>
+      <w:r>
+        <w:t xml:space="preserve">and </w:t>
+      </w:r>
+      <w:r>
+        <w:t xml:space="preserve">estimated </w:t>
+      </w:r>
+      <w:r>
+        <w:t xml:space="preserve">delivery </w:t>
+      </w:r>
+      <w:r>
+        <w:t xml:space="preserve">dates </w:t>
+      </w:r>
+      <w:r>
         <w:t xml:space="preserve">will </w:t>
       </w:r>
       <w:r>
-        <w:rPr>
-          <w:color w:val="FF0000"/>
-        </w:rPr>
-        <w:t xml:space="preserve">generate </w:t>
-      </w:r>
-      <w:r>
-        <w:rPr>
-          <w:color w:val="FF0000"/>
-        </w:rPr>
-        <w:t xml:space="preserve">alerts </w:t>
-      </w:r>
-      <w:r>
-        <w:rPr>
-          <w:color w:val="FF0000"/>
-        </w:rPr>
-        <w:t xml:space="preserve">for </w:t>
-      </w:r>
-      <w:r>
-        <w:rPr>
-          <w:color w:val="FF0000"/>
-        </w:rPr>
-        <w:t xml:space="preserve">low </w:t>
-      </w:r>
-      <w:r>
-        <w:rPr>
-          <w:color w:val="FF0000"/>
-        </w:rPr>
-        <w:t xml:space="preserve">stock </w:t>
-      </w:r>
-      <w:r>
-        <w:rPr>
-          <w:color w:val="FF0000"/>
-        </w:rPr>
-        <w:t xml:space="preserve">levels </w:t>
-      </w:r>
-      <w:r>
-        <w:rPr>
-          <w:color w:val="FF0000"/>
-        </w:rPr>
-        <w:t xml:space="preserve">or </w:t>
-      </w:r>
-      <w:r>
-        <w:rPr>
-          <w:color w:val="FF0000"/>
-        </w:rPr>
-        <w:t xml:space="preserve">stockouts. </w:t>
-      </w:r>
-    </w:p>
-    <w:p>
-      <w:r>
-        <w:rPr>
-          <w:color w:val="FF0000"/>
-        </w:rPr>
-        <w:t xml:space="preserve">Production </w:t>
-      </w:r>
-      <w:r>
-        <w:rPr>
-          <w:color w:val="FF0000"/>
-        </w:rPr>
-        <w:t xml:space="preserve">planning </w:t>
-      </w:r>
-      <w:r>
-        <w:rPr>
-          <w:color w:val="FF0000"/>
-        </w:rPr>
-        <w:t xml:space="preserve">will </w:t>
-      </w:r>
-      <w:r>
-        <w:rPr>
-          <w:color w:val="FF0000"/>
-        </w:rPr>
-        <w:t xml:space="preserve">identify </w:t>
-      </w:r>
-      <w:r>
-        <w:rPr>
-          <w:color w:val="FF0000"/>
-        </w:rPr>
-        <w:t xml:space="preserve">potential </w:t>
-      </w:r>
-      <w:r>
-        <w:rPr>
-          <w:color w:val="FF0000"/>
-        </w:rPr>
-        <w:t xml:space="preserve">OOS </w:t>
-      </w:r>
-      <w:r>
-        <w:rPr>
-          <w:color w:val="FF0000"/>
-        </w:rPr>
-        <w:t xml:space="preserve">based </w:t>
-      </w:r>
-      <w:r>
-        <w:rPr>
-          <w:color w:val="FF0000"/>
-        </w:rPr>
-        <w:t xml:space="preserve">on </w:t>
-      </w:r>
-      <w:r>
-        <w:rPr>
-          <w:color w:val="FF0000"/>
-        </w:rPr>
-        <w:t xml:space="preserve">production </w:t>
-      </w:r>
-      <w:r>
-        <w:rPr>
-          <w:color w:val="FF0000"/>
-        </w:rPr>
-        <w:t xml:space="preserve">schedules </w:t>
-      </w:r>
-      <w:r>
-        <w:rPr>
-          <w:color w:val="FF0000"/>
-        </w:rPr>
+        <w:t xml:space="preserve">be </w:t>
+      </w:r>
+      <w:r>
+        <w:t xml:space="preserve">notified </w:t>
+      </w:r>
+      <w:r>
+        <w:t xml:space="preserve">of </w:t>
+      </w:r>
+      <w:r>
+        <w:t xml:space="preserve">product </w:t>
+      </w:r>
+      <w:r>
+        <w:t xml:space="preserve">unavailability </w:t>
+      </w:r>
+      <w:r>
         <w:t xml:space="preserve">and </w:t>
       </w:r>
       <w:r>
-        <w:rPr>
-          <w:color w:val="FF0000"/>
-        </w:rPr>
-        <w:t xml:space="preserve">demand </w:t>
-      </w:r>
-      <w:r>
-        <w:rPr>
-          <w:color w:val="FF0000"/>
-        </w:rPr>
-        <w:t xml:space="preserve">forecasts. </w:t>
-      </w:r>
-    </w:p>
-    <w:p>
-      <w:r>
-        <w:rPr>
-          <w:color w:val="FF0000"/>
-        </w:rPr>
-        <w:t xml:space="preserve">Customer </w:t>
-      </w:r>
-      <w:r>
-        <w:rPr>
-          <w:color w:val="FF0000"/>
-        </w:rPr>
-        <w:t xml:space="preserve">service </w:t>
-      </w:r>
-      <w:r>
-        <w:rPr>
-          <w:color w:val="FF0000"/>
-        </w:rPr>
-        <w:t xml:space="preserve">will </w:t>
-      </w:r>
-      <w:r>
-        <w:rPr>
-          <w:color w:val="FF0000"/>
-        </w:rPr>
-        <w:t xml:space="preserve">report </w:t>
-      </w:r>
-      <w:r>
-        <w:rPr>
-          <w:color w:val="FF0000"/>
-        </w:rPr>
-        <w:t xml:space="preserve">OOS </w:t>
-      </w:r>
-      <w:r>
-        <w:rPr>
-          <w:color w:val="FF0000"/>
-        </w:rPr>
-        <w:t xml:space="preserve">based </w:t>
-      </w:r>
-      <w:r>
-        <w:rPr>
-          <w:color w:val="FF0000"/>
-        </w:rPr>
-        <w:t xml:space="preserve">on </w:t>
-      </w:r>
-      <w:r>
-        <w:rPr>
-          <w:color w:val="FF0000"/>
-        </w:rPr>
-        <w:t xml:space="preserve">customer </w:t>
-      </w:r>
-      <w:r>
-        <w:rPr>
-          <w:color w:val="FF0000"/>
-        </w:rPr>
-        <w:t xml:space="preserve">inquiries. </w:t>
+        <w:t xml:space="preserve">estimated </w:t>
+      </w:r>
+      <w:r>
+        <w:t xml:space="preserve">deliver. </w:t>
       </w:r>
     </w:p>
     <w:p>
@@ -2075,7 +1613,7 @@
         <w:pStyle w:val="Heading2"/>
       </w:pPr>
       <w:r>
-        <w:t>Document 4</w:t>
+        <w:t>Document 3</w:t>
       </w:r>
     </w:p>
     <w:p>
@@ -2100,49 +1638,106 @@
     </w:p>
     <w:p>
       <w:r>
-        <w:t xml:space="preserve">The </w:t>
-      </w:r>
-      <w:r>
-        <w:t xml:space="preserve">responsible </w:t>
-      </w:r>
-      <w:r>
-        <w:t xml:space="preserve">department </w:t>
+        <w:t xml:space="preserve">This </w:t>
+      </w:r>
+      <w:r>
+        <w:t xml:space="preserve">is </w:t>
+      </w:r>
+      <w:r>
+        <w:t xml:space="preserve">modified </w:t>
+      </w:r>
+      <w:r>
+        <w:t xml:space="preserve">text </w:t>
       </w:r>
       <w:r>
         <w:t xml:space="preserve">will </w:t>
       </w:r>
       <w:r>
-        <w:t xml:space="preserve">immediately </w:t>
-      </w:r>
-      <w:r>
-        <w:t xml:space="preserve">notify </w:t>
-      </w:r>
-      <w:r>
-        <w:t xml:space="preserve">their </w:t>
-      </w:r>
-      <w:r>
-        <w:t xml:space="preserve">supervisor </w:t>
+        <w:t xml:space="preserve">be </w:t>
+      </w:r>
+      <w:r>
+        <w:t xml:space="preserve">notified </w:t>
+      </w:r>
+      <w:r>
+        <w:t xml:space="preserve">of </w:t>
+      </w:r>
+      <w:r>
+        <w:t xml:space="preserve">product </w:t>
+      </w:r>
+      <w:r>
+        <w:t xml:space="preserve">unavailability </w:t>
       </w:r>
       <w:r>
         <w:t xml:space="preserve">and </w:t>
       </w:r>
       <w:r>
-        <w:t xml:space="preserve">relevant </w:t>
-      </w:r>
-      <w:r>
-        <w:t xml:space="preserve">departments </w:t>
+        <w:t xml:space="preserve">estimated </w:t>
+      </w:r>
+      <w:r>
+        <w:t xml:space="preserve">delivery </w:t>
+      </w:r>
+      <w:r>
+        <w:t xml:space="preserve">dates </w:t>
+      </w:r>
+      <w:r>
+        <w:t xml:space="preserve">will </w:t>
+      </w:r>
+      <w:r>
+        <w:t xml:space="preserve">be </w:t>
+      </w:r>
+      <w:r>
+        <w:t xml:space="preserve">notified </w:t>
       </w:r>
       <w:r>
         <w:t xml:space="preserve">of </w:t>
       </w:r>
       <w:r>
-        <w:t xml:space="preserve">an </w:t>
-      </w:r>
-      <w:r>
-        <w:t xml:space="preserve">OOS </w:t>
-      </w:r>
-      <w:r>
-        <w:t xml:space="preserve">situation. </w:t>
+        <w:t xml:space="preserve">product </w:t>
+      </w:r>
+      <w:r>
+        <w:t xml:space="preserve">unavailability </w:t>
+      </w:r>
+      <w:r>
+        <w:t xml:space="preserve">and </w:t>
+      </w:r>
+      <w:r>
+        <w:t xml:space="preserve">estimated </w:t>
+      </w:r>
+      <w:r>
+        <w:t xml:space="preserve">delivery </w:t>
+      </w:r>
+      <w:r>
+        <w:t xml:space="preserve">dates </w:t>
+      </w:r>
+      <w:r>
+        <w:t xml:space="preserve">will </w:t>
+      </w:r>
+      <w:r>
+        <w:t xml:space="preserve">be </w:t>
+      </w:r>
+      <w:r>
+        <w:t xml:space="preserve">notified </w:t>
+      </w:r>
+      <w:r>
+        <w:t xml:space="preserve">of </w:t>
+      </w:r>
+      <w:r>
+        <w:t xml:space="preserve">product </w:t>
+      </w:r>
+      <w:r>
+        <w:t xml:space="preserve">unavailability </w:t>
+      </w:r>
+      <w:r>
+        <w:t xml:space="preserve">and </w:t>
+      </w:r>
+      <w:r>
+        <w:t xml:space="preserve">estimated </w:t>
+      </w:r>
+      <w:r>
+        <w:t xml:space="preserve">delivery </w:t>
+      </w:r>
+      <w:r>
+        <w:t xml:space="preserve">dates. </w:t>
       </w:r>
     </w:p>
     <w:p>
@@ -2150,7 +1745,7 @@
         <w:pStyle w:val="Heading2"/>
       </w:pPr>
       <w:r>
-        <w:t>Document 5</w:t>
+        <w:t>Document 4</w:t>
       </w:r>
     </w:p>
     <w:p>
@@ -2175,49 +1770,106 @@
     </w:p>
     <w:p>
       <w:r>
-        <w:t xml:space="preserve">The </w:t>
-      </w:r>
-      <w:r>
-        <w:t xml:space="preserve">responsible </w:t>
-      </w:r>
-      <w:r>
-        <w:t xml:space="preserve">department </w:t>
+        <w:t xml:space="preserve">This </w:t>
+      </w:r>
+      <w:r>
+        <w:t xml:space="preserve">is </w:t>
+      </w:r>
+      <w:r>
+        <w:t xml:space="preserve">modified </w:t>
+      </w:r>
+      <w:r>
+        <w:t xml:space="preserve">text </w:t>
       </w:r>
       <w:r>
         <w:t xml:space="preserve">will </w:t>
       </w:r>
       <w:r>
-        <w:t xml:space="preserve">immediately </w:t>
-      </w:r>
-      <w:r>
-        <w:t xml:space="preserve">notify </w:t>
-      </w:r>
-      <w:r>
-        <w:t xml:space="preserve">their </w:t>
-      </w:r>
-      <w:r>
-        <w:t xml:space="preserve">supervisor </w:t>
+        <w:t xml:space="preserve">be </w:t>
+      </w:r>
+      <w:r>
+        <w:t xml:space="preserve">notified </w:t>
+      </w:r>
+      <w:r>
+        <w:t xml:space="preserve">of </w:t>
+      </w:r>
+      <w:r>
+        <w:t xml:space="preserve">product </w:t>
+      </w:r>
+      <w:r>
+        <w:t xml:space="preserve">unavailability </w:t>
       </w:r>
       <w:r>
         <w:t xml:space="preserve">and </w:t>
       </w:r>
       <w:r>
-        <w:t xml:space="preserve">relevant </w:t>
-      </w:r>
-      <w:r>
-        <w:t xml:space="preserve">departments </w:t>
+        <w:t xml:space="preserve">estimated </w:t>
+      </w:r>
+      <w:r>
+        <w:t xml:space="preserve">delivery </w:t>
+      </w:r>
+      <w:r>
+        <w:t xml:space="preserve">dates </w:t>
+      </w:r>
+      <w:r>
+        <w:t xml:space="preserve">will </w:t>
+      </w:r>
+      <w:r>
+        <w:t xml:space="preserve">be </w:t>
+      </w:r>
+      <w:r>
+        <w:t xml:space="preserve">notified </w:t>
       </w:r>
       <w:r>
         <w:t xml:space="preserve">of </w:t>
       </w:r>
       <w:r>
-        <w:t xml:space="preserve">an </w:t>
-      </w:r>
-      <w:r>
-        <w:t xml:space="preserve">OOS </w:t>
-      </w:r>
-      <w:r>
-        <w:t xml:space="preserve">situation. </w:t>
+        <w:t xml:space="preserve">product </w:t>
+      </w:r>
+      <w:r>
+        <w:t xml:space="preserve">unavailability </w:t>
+      </w:r>
+      <w:r>
+        <w:t xml:space="preserve">and </w:t>
+      </w:r>
+      <w:r>
+        <w:t xml:space="preserve">estimated </w:t>
+      </w:r>
+      <w:r>
+        <w:t xml:space="preserve">delivery </w:t>
+      </w:r>
+      <w:r>
+        <w:t xml:space="preserve">dates </w:t>
+      </w:r>
+      <w:r>
+        <w:t xml:space="preserve">will </w:t>
+      </w:r>
+      <w:r>
+        <w:t xml:space="preserve">be </w:t>
+      </w:r>
+      <w:r>
+        <w:t xml:space="preserve">notified </w:t>
+      </w:r>
+      <w:r>
+        <w:t xml:space="preserve">of </w:t>
+      </w:r>
+      <w:r>
+        <w:t xml:space="preserve">product </w:t>
+      </w:r>
+      <w:r>
+        <w:t xml:space="preserve">unavailability </w:t>
+      </w:r>
+      <w:r>
+        <w:t xml:space="preserve">and </w:t>
+      </w:r>
+      <w:r>
+        <w:t xml:space="preserve">estimated </w:t>
+      </w:r>
+      <w:r>
+        <w:t xml:space="preserve">delivery </w:t>
+      </w:r>
+      <w:r>
+        <w:t xml:space="preserve">dates. </w:t>
       </w:r>
     </w:p>
     <w:p>
@@ -2233,7 +1885,7 @@
         <w:pStyle w:val="Heading2"/>
       </w:pPr>
       <w:r>
-        <w:t>Document 4</w:t>
+        <w:t>Document 3</w:t>
       </w:r>
     </w:p>
     <w:p>
@@ -2293,34 +1945,25 @@
     </w:p>
     <w:p>
       <w:r>
-        <w:t xml:space="preserve">Regulatory </w:t>
-      </w:r>
-      <w:r>
-        <w:t xml:space="preserve">authorities </w:t>
-      </w:r>
-      <w:r>
-        <w:t xml:space="preserve">will </w:t>
-      </w:r>
-      <w:r>
-        <w:t xml:space="preserve">be </w:t>
-      </w:r>
-      <w:r>
-        <w:t xml:space="preserve">notified </w:t>
-      </w:r>
-      <w:r>
-        <w:t xml:space="preserve">in </w:t>
-      </w:r>
-      <w:r>
-        <w:t xml:space="preserve">accordance </w:t>
-      </w:r>
-      <w:r>
-        <w:t xml:space="preserve">with </w:t>
-      </w:r>
-      <w:r>
-        <w:t xml:space="preserve">applicable </w:t>
-      </w:r>
-      <w:r>
-        <w:t xml:space="preserve">regulations. </w:t>
+        <w:t xml:space="preserve">Added </w:t>
+      </w:r>
+      <w:r>
+        <w:t xml:space="preserve">updated </w:t>
+      </w:r>
+      <w:r>
+        <w:t xml:space="preserve">text </w:t>
+      </w:r>
+      <w:r>
+        <w:t xml:space="preserve">to </w:t>
+      </w:r>
+      <w:r>
+        <w:t xml:space="preserve">identify </w:t>
+      </w:r>
+      <w:r>
+        <w:t xml:space="preserve">the </w:t>
+      </w:r>
+      <w:r>
+        <w:t xml:space="preserve">comparison. </w:t>
       </w:r>
     </w:p>
     <w:p>
@@ -2328,7 +1971,7 @@
         <w:pStyle w:val="Heading2"/>
       </w:pPr>
       <w:r>
-        <w:t>Document 5</w:t>
+        <w:t>Document 4</w:t>
       </w:r>
     </w:p>
     <w:p>
@@ -2388,34 +2031,25 @@
     </w:p>
     <w:p>
       <w:r>
-        <w:t xml:space="preserve">Regulatory </w:t>
-      </w:r>
-      <w:r>
-        <w:t xml:space="preserve">authorities </w:t>
-      </w:r>
-      <w:r>
-        <w:t xml:space="preserve">will </w:t>
-      </w:r>
-      <w:r>
-        <w:t xml:space="preserve">be </w:t>
-      </w:r>
-      <w:r>
-        <w:t xml:space="preserve">notified </w:t>
-      </w:r>
-      <w:r>
-        <w:t xml:space="preserve">in </w:t>
-      </w:r>
-      <w:r>
-        <w:t xml:space="preserve">accordance </w:t>
-      </w:r>
-      <w:r>
-        <w:t xml:space="preserve">with </w:t>
-      </w:r>
-      <w:r>
-        <w:t xml:space="preserve">applicable </w:t>
-      </w:r>
-      <w:r>
-        <w:t xml:space="preserve">regulations. </w:t>
+        <w:t xml:space="preserve">Added </w:t>
+      </w:r>
+      <w:r>
+        <w:t xml:space="preserve">updated </w:t>
+      </w:r>
+      <w:r>
+        <w:t xml:space="preserve">text </w:t>
+      </w:r>
+      <w:r>
+        <w:t xml:space="preserve">to </w:t>
+      </w:r>
+      <w:r>
+        <w:t xml:space="preserve">identify </w:t>
+      </w:r>
+      <w:r>
+        <w:t xml:space="preserve">the </w:t>
+      </w:r>
+      <w:r>
+        <w:t xml:space="preserve">comparison. </w:t>
       </w:r>
     </w:p>
     <w:p>
@@ -2439,7 +2073,7 @@
         <w:pStyle w:val="Heading2"/>
       </w:pPr>
       <w:r>
-        <w:t>Document 4</w:t>
+        <w:t>Document 3</w:t>
       </w:r>
     </w:p>
     <w:p>
@@ -2576,22 +2210,22 @@
         <w:pStyle w:val="Heading2"/>
       </w:pPr>
       <w:r>
-        <w:t>Document 5</w:t>
-      </w:r>
-    </w:p>
-    <w:p>
-      <w:r>
-        <w:t>Similarity Score: 98%</w:t>
-      </w:r>
-    </w:p>
-    <w:p>
-      <w:r>
-        <w:t>Tag: R</w:t>
-      </w:r>
-    </w:p>
-    <w:p>
-      <w:r>
-        <w:t>Summary: Different</w:t>
+        <w:t>Document 4</w:t>
+      </w:r>
+    </w:p>
+    <w:p>
+      <w:r>
+        <w:t>Similarity Score: 100%</w:t>
+      </w:r>
+    </w:p>
+    <w:p>
+      <w:r>
+        <w:t>Tag: S</w:t>
+      </w:r>
+    </w:p>
+    <w:p>
+      <w:r>
+        <w:t>Summary: Same</w:t>
       </w:r>
     </w:p>
     <w:p>
@@ -2601,215 +2235,111 @@
     </w:p>
     <w:p>
       <w:r>
-        <w:t>Removed Text:  chain</w:t>
-      </w:r>
-    </w:p>
-    <w:p>
-      <w:r>
-        <w:rPr>
-          <w:color w:val="FF0000"/>
-        </w:rPr>
         <w:t xml:space="preserve">A </w:t>
       </w:r>
       <w:r>
-        <w:rPr>
-          <w:color w:val="FF0000"/>
-        </w:rPr>
         <w:t xml:space="preserve">designated </w:t>
       </w:r>
       <w:r>
-        <w:rPr>
-          <w:color w:val="FF0000"/>
-        </w:rPr>
         <w:t xml:space="preserve">team </w:t>
       </w:r>
       <w:r>
-        <w:rPr>
-          <w:color w:val="FF0000"/>
-        </w:rPr>
         <w:t xml:space="preserve">will </w:t>
       </w:r>
       <w:r>
-        <w:rPr>
-          <w:color w:val="FF0000"/>
-        </w:rPr>
         <w:t xml:space="preserve">initiate </w:t>
       </w:r>
       <w:r>
-        <w:rPr>
-          <w:color w:val="FF0000"/>
-        </w:rPr>
         <w:t xml:space="preserve">an </w:t>
       </w:r>
       <w:r>
-        <w:rPr>
-          <w:color w:val="FF0000"/>
-        </w:rPr>
         <w:t xml:space="preserve">OOS </w:t>
       </w:r>
       <w:r>
-        <w:rPr>
-          <w:color w:val="FF0000"/>
-        </w:rPr>
         <w:t xml:space="preserve">investigation </w:t>
       </w:r>
       <w:r>
-        <w:rPr>
-          <w:color w:val="FF0000"/>
-        </w:rPr>
         <w:t xml:space="preserve">within </w:t>
       </w:r>
       <w:r>
-        <w:rPr>
-          <w:color w:val="FF0000"/>
-        </w:rPr>
         <w:t xml:space="preserve">[timeframe] </w:t>
       </w:r>
       <w:r>
-        <w:rPr>
-          <w:color w:val="FF0000"/>
-        </w:rPr>
         <w:t xml:space="preserve">of </w:t>
       </w:r>
       <w:r>
-        <w:rPr>
-          <w:color w:val="FF0000"/>
-        </w:rPr>
         <w:t xml:space="preserve">identification. </w:t>
       </w:r>
     </w:p>
     <w:p>
       <w:r>
-        <w:rPr>
-          <w:color w:val="FF0000"/>
-        </w:rPr>
         <w:t xml:space="preserve">The </w:t>
       </w:r>
       <w:r>
-        <w:rPr>
-          <w:color w:val="FF0000"/>
-        </w:rPr>
         <w:t xml:space="preserve">investigation </w:t>
       </w:r>
       <w:r>
-        <w:rPr>
-          <w:color w:val="FF0000"/>
-        </w:rPr>
         <w:t xml:space="preserve">will </w:t>
       </w:r>
       <w:r>
-        <w:rPr>
-          <w:color w:val="FF0000"/>
-        </w:rPr>
         <w:t xml:space="preserve">determine </w:t>
       </w:r>
       <w:r>
-        <w:rPr>
-          <w:color w:val="FF0000"/>
-        </w:rPr>
         <w:t xml:space="preserve">the </w:t>
       </w:r>
       <w:r>
-        <w:rPr>
-          <w:color w:val="FF0000"/>
-        </w:rPr>
         <w:t xml:space="preserve">root </w:t>
       </w:r>
       <w:r>
-        <w:rPr>
-          <w:color w:val="FF0000"/>
-        </w:rPr>
         <w:t xml:space="preserve">cause </w:t>
       </w:r>
       <w:r>
-        <w:rPr>
-          <w:color w:val="FF0000"/>
-        </w:rPr>
         <w:t xml:space="preserve">of </w:t>
       </w:r>
       <w:r>
-        <w:rPr>
-          <w:color w:val="FF0000"/>
-        </w:rPr>
         <w:t xml:space="preserve">the </w:t>
       </w:r>
       <w:r>
-        <w:rPr>
-          <w:color w:val="FF0000"/>
-        </w:rPr>
         <w:t xml:space="preserve">OOS, </w:t>
       </w:r>
       <w:r>
-        <w:rPr>
-          <w:color w:val="FF0000"/>
-        </w:rPr>
         <w:t xml:space="preserve">including </w:t>
       </w:r>
       <w:r>
-        <w:rPr>
-          <w:color w:val="FF0000"/>
-        </w:rPr>
         <w:t xml:space="preserve">factors </w:t>
       </w:r>
       <w:r>
-        <w:rPr>
-          <w:color w:val="FF0000"/>
-        </w:rPr>
         <w:t xml:space="preserve">such </w:t>
       </w:r>
       <w:r>
-        <w:rPr>
-          <w:color w:val="FF0000"/>
-        </w:rPr>
         <w:t xml:space="preserve">as </w:t>
       </w:r>
       <w:r>
-        <w:rPr>
-          <w:color w:val="FF0000"/>
-        </w:rPr>
         <w:t xml:space="preserve">production </w:t>
       </w:r>
       <w:r>
-        <w:rPr>
-          <w:color w:val="FF0000"/>
-        </w:rPr>
         <w:t xml:space="preserve">delays, </w:t>
       </w:r>
       <w:r>
-        <w:rPr>
-          <w:color w:val="FF0000"/>
-        </w:rPr>
         <w:t xml:space="preserve">supply </w:t>
       </w:r>
       <w:r>
-        <w:rPr>
-          <w:color w:val="FF0000"/>
-        </w:rPr>
         <w:t xml:space="preserve">chain </w:t>
       </w:r>
       <w:r>
-        <w:rPr>
-          <w:color w:val="FF0000"/>
-        </w:rPr>
         <w:t xml:space="preserve">disruptions, </w:t>
       </w:r>
       <w:r>
-        <w:rPr>
-          <w:color w:val="FF0000"/>
-        </w:rPr>
         <w:t xml:space="preserve">or </w:t>
       </w:r>
       <w:r>
-        <w:rPr>
-          <w:color w:val="FF0000"/>
-        </w:rPr>
         <w:t xml:space="preserve">increased </w:t>
       </w:r>
       <w:r>
-        <w:rPr>
-          <w:color w:val="FF0000"/>
-        </w:rPr>
-        <w:t xml:space="preserve">demand. </w:t>
+        <w:t xml:space="preserve">demand </w:t>
+      </w:r>
+      <w:r>
+        <w:t xml:space="preserve">chain. </w:t>
       </w:r>
     </w:p>
     <w:p>
@@ -2825,7 +2355,7 @@
         <w:pStyle w:val="Heading2"/>
       </w:pPr>
       <w:r>
-        <w:t>Document 4</w:t>
+        <w:t>Document 3</w:t>
       </w:r>
     </w:p>
     <w:p>
@@ -2903,7 +2433,7 @@
         <w:pStyle w:val="Heading2"/>
       </w:pPr>
       <w:r>
-        <w:t>Document 5</w:t>
+        <w:t>Document 4</w:t>
       </w:r>
     </w:p>
     <w:p>
@@ -2989,7 +2519,7 @@
         <w:pStyle w:val="Heading2"/>
       </w:pPr>
       <w:r>
-        <w:t>Document 4</w:t>
+        <w:t>Document 3</w:t>
       </w:r>
     </w:p>
     <w:p>
@@ -3020,6 +2550,15 @@
         <w:t xml:space="preserve">thorough </w:t>
       </w:r>
       <w:r>
+        <w:t xml:space="preserve">analysis </w:t>
+      </w:r>
+      <w:r>
+        <w:t xml:space="preserve">will </w:t>
+      </w:r>
+      <w:r>
+        <w:t xml:space="preserve">be </w:t>
+      </w:r>
+      <w:r>
         <w:t xml:space="preserve">conducted </w:t>
       </w:r>
       <w:r>
@@ -3044,7 +2583,7 @@
         <w:t xml:space="preserve">the </w:t>
       </w:r>
       <w:r>
-        <w:t xml:space="preserve">SOP. </w:t>
+        <w:t xml:space="preserve">OOS. </w:t>
       </w:r>
     </w:p>
     <w:p>
@@ -3052,9 +2591,6 @@
         <w:t xml:space="preserve">Potential </w:t>
       </w:r>
       <w:r>
-        <w:t xml:space="preserve">added </w:t>
-      </w:r>
-      <w:r>
         <w:t xml:space="preserve">corrective </w:t>
       </w:r>
       <w:r>
@@ -3068,12 +2604,6 @@
       </w:r>
       <w:r>
         <w:t xml:space="preserve">developed. </w:t>
-      </w:r>
-      <w:r>
-        <w:t xml:space="preserve">Good </w:t>
-      </w:r>
-      <w:r>
-        <w:t xml:space="preserve">text. </w:t>
       </w:r>
     </w:p>
     <w:p>
@@ -3081,22 +2611,22 @@
         <w:pStyle w:val="Heading2"/>
       </w:pPr>
       <w:r>
-        <w:t>Document 5</w:t>
-      </w:r>
-    </w:p>
-    <w:p>
-      <w:r>
-        <w:t>Similarity Score: 85%</w:t>
-      </w:r>
-    </w:p>
-    <w:p>
-      <w:r>
-        <w:t>Tag: M</w:t>
-      </w:r>
-    </w:p>
-    <w:p>
-      <w:r>
-        <w:t>Summary: Different</w:t>
+        <w:t>Document 4</w:t>
+      </w:r>
+    </w:p>
+    <w:p>
+      <w:r>
+        <w:t>Similarity Score: 100%</w:t>
+      </w:r>
+    </w:p>
+    <w:p>
+      <w:r>
+        <w:t>Tag: S</w:t>
+      </w:r>
+    </w:p>
+    <w:p>
+      <w:r>
+        <w:t>Summary: Same</w:t>
       </w:r>
     </w:p>
     <w:p>
@@ -3106,135 +2636,65 @@
     </w:p>
     <w:p>
       <w:r>
-        <w:t>Added Text:  analysis will be OO</w:t>
-      </w:r>
-    </w:p>
-    <w:p>
-      <w:r>
-        <w:t>Removed Text: OP  added  Good text.</w:t>
-      </w:r>
-    </w:p>
-    <w:p>
-      <w:r>
-        <w:rPr>
-          <w:color w:val="FF0000"/>
-        </w:rPr>
         <w:t xml:space="preserve">A </w:t>
       </w:r>
       <w:r>
-        <w:rPr>
-          <w:color w:val="FF0000"/>
-        </w:rPr>
         <w:t xml:space="preserve">thorough </w:t>
       </w:r>
       <w:r>
-        <w:rPr>
-          <w:color w:val="FF0000"/>
-        </w:rPr>
         <w:t xml:space="preserve">analysis </w:t>
       </w:r>
       <w:r>
-        <w:rPr>
-          <w:color w:val="FF0000"/>
-        </w:rPr>
         <w:t xml:space="preserve">will </w:t>
       </w:r>
       <w:r>
-        <w:rPr>
-          <w:color w:val="FF0000"/>
-        </w:rPr>
         <w:t xml:space="preserve">be </w:t>
       </w:r>
       <w:r>
-        <w:rPr>
-          <w:color w:val="FF0000"/>
-        </w:rPr>
         <w:t xml:space="preserve">conducted </w:t>
       </w:r>
       <w:r>
-        <w:rPr>
-          <w:color w:val="FF0000"/>
-        </w:rPr>
         <w:t xml:space="preserve">to </w:t>
       </w:r>
       <w:r>
-        <w:rPr>
-          <w:color w:val="FF0000"/>
-        </w:rPr>
         <w:t xml:space="preserve">identify </w:t>
       </w:r>
       <w:r>
-        <w:rPr>
-          <w:color w:val="FF0000"/>
-        </w:rPr>
         <w:t xml:space="preserve">the </w:t>
       </w:r>
       <w:r>
-        <w:rPr>
-          <w:color w:val="FF0000"/>
-        </w:rPr>
         <w:t xml:space="preserve">underlying </w:t>
       </w:r>
       <w:r>
-        <w:rPr>
-          <w:color w:val="FF0000"/>
-        </w:rPr>
         <w:t xml:space="preserve">causes </w:t>
       </w:r>
       <w:r>
-        <w:rPr>
-          <w:color w:val="FF0000"/>
-        </w:rPr>
         <w:t xml:space="preserve">of </w:t>
       </w:r>
       <w:r>
-        <w:rPr>
-          <w:color w:val="FF0000"/>
-        </w:rPr>
         <w:t xml:space="preserve">the </w:t>
       </w:r>
       <w:r>
-        <w:rPr>
-          <w:color w:val="FF0000"/>
-        </w:rPr>
         <w:t xml:space="preserve">OOS. </w:t>
       </w:r>
     </w:p>
     <w:p>
       <w:r>
-        <w:rPr>
-          <w:color w:val="FF0000"/>
-        </w:rPr>
         <w:t xml:space="preserve">Potential </w:t>
       </w:r>
       <w:r>
-        <w:rPr>
-          <w:color w:val="FF0000"/>
-        </w:rPr>
         <w:t xml:space="preserve">corrective </w:t>
       </w:r>
       <w:r>
-        <w:rPr>
-          <w:color w:val="FF0000"/>
-        </w:rPr>
         <w:t xml:space="preserve">actions </w:t>
       </w:r>
       <w:r>
-        <w:rPr>
-          <w:color w:val="FF0000"/>
-        </w:rPr>
         <w:t xml:space="preserve">will </w:t>
       </w:r>
       <w:r>
-        <w:rPr>
-          <w:color w:val="FF0000"/>
-        </w:rPr>
         <w:t xml:space="preserve">be </w:t>
       </w:r>
       <w:r>
-        <w:rPr>
-          <w:color w:val="FF0000"/>
-        </w:rPr>
         <w:t xml:space="preserve">developed. </w:t>
       </w:r>
     </w:p>
@@ -3259,7 +2719,7 @@
         <w:pStyle w:val="Heading2"/>
       </w:pPr>
       <w:r>
-        <w:t>Document 4</w:t>
+        <w:t>Document 3</w:t>
       </w:r>
     </w:p>
     <w:p>
@@ -3369,7 +2829,7 @@
         <w:pStyle w:val="Heading2"/>
       </w:pPr>
       <w:r>
-        <w:t>Document 5</w:t>
+        <w:t>Document 4</w:t>
       </w:r>
     </w:p>
     <w:p>
@@ -3487,7 +2947,7 @@
         <w:pStyle w:val="Heading2"/>
       </w:pPr>
       <w:r>
-        <w:t>Document 4</w:t>
+        <w:t>Document 3</w:t>
       </w:r>
     </w:p>
     <w:p>
@@ -3650,22 +3110,22 @@
         <w:pStyle w:val="Heading2"/>
       </w:pPr>
       <w:r>
-        <w:t>Document 5</w:t>
-      </w:r>
-    </w:p>
-    <w:p>
-      <w:r>
-        <w:t>Similarity Score: 89%</w:t>
-      </w:r>
-    </w:p>
-    <w:p>
-      <w:r>
-        <w:t>Tag: A</w:t>
-      </w:r>
-    </w:p>
-    <w:p>
-      <w:r>
-        <w:t>Summary: Different</w:t>
+        <w:t>Document 4</w:t>
+      </w:r>
+    </w:p>
+    <w:p>
+      <w:r>
+        <w:t>Similarity Score: 100%</w:t>
+      </w:r>
+    </w:p>
+    <w:p>
+      <w:r>
+        <w:t>Tag: S</w:t>
+      </w:r>
+    </w:p>
+    <w:p>
+      <w:r>
+        <w:t>Summary: Same</w:t>
       </w:r>
     </w:p>
     <w:p>
@@ -3675,336 +3135,136 @@
     </w:p>
     <w:p>
       <w:r>
-        <w:t>Added Text:  There will be handled according to the company's media relations policy.</w:t>
-      </w:r>
-    </w:p>
-    <w:p>
-      <w:r>
-        <w:rPr>
-          <w:color w:val="FF0000"/>
-        </w:rPr>
         <w:t xml:space="preserve">Standard </w:t>
       </w:r>
       <w:r>
-        <w:rPr>
-          <w:color w:val="FF0000"/>
-        </w:rPr>
         <w:t xml:space="preserve">templates </w:t>
       </w:r>
       <w:r>
-        <w:rPr>
-          <w:color w:val="FF0000"/>
-        </w:rPr>
         <w:t xml:space="preserve">will </w:t>
       </w:r>
       <w:r>
-        <w:rPr>
-          <w:color w:val="FF0000"/>
-        </w:rPr>
         <w:t xml:space="preserve">be </w:t>
       </w:r>
       <w:r>
-        <w:rPr>
-          <w:color w:val="FF0000"/>
-        </w:rPr>
         <w:t xml:space="preserve">used </w:t>
       </w:r>
       <w:r>
-        <w:rPr>
-          <w:color w:val="FF0000"/>
-        </w:rPr>
         <w:t xml:space="preserve">for </w:t>
       </w:r>
       <w:r>
-        <w:rPr>
-          <w:color w:val="FF0000"/>
-        </w:rPr>
         <w:t xml:space="preserve">customer </w:t>
       </w:r>
       <w:r>
-        <w:rPr>
-          <w:color w:val="FF0000"/>
-        </w:rPr>
         <w:t xml:space="preserve">notifications, </w:t>
       </w:r>
       <w:r>
-        <w:rPr>
-          <w:color w:val="FF0000"/>
-        </w:rPr>
         <w:t xml:space="preserve">including </w:t>
       </w:r>
       <w:r>
-        <w:rPr>
-          <w:color w:val="FF0000"/>
-        </w:rPr>
         <w:t xml:space="preserve">information </w:t>
       </w:r>
       <w:r>
-        <w:rPr>
-          <w:color w:val="FF0000"/>
-        </w:rPr>
         <w:t xml:space="preserve">about </w:t>
       </w:r>
       <w:r>
-        <w:rPr>
-          <w:color w:val="FF0000"/>
-        </w:rPr>
         <w:t xml:space="preserve">the </w:t>
       </w:r>
       <w:r>
-        <w:rPr>
-          <w:color w:val="FF0000"/>
-        </w:rPr>
         <w:t xml:space="preserve">OOS, </w:t>
       </w:r>
       <w:r>
-        <w:rPr>
-          <w:color w:val="FF0000"/>
-        </w:rPr>
         <w:t xml:space="preserve">estimated </w:t>
       </w:r>
       <w:r>
-        <w:rPr>
-          <w:color w:val="FF0000"/>
-        </w:rPr>
         <w:t xml:space="preserve">delivery </w:t>
       </w:r>
       <w:r>
-        <w:rPr>
-          <w:color w:val="FF0000"/>
-        </w:rPr>
         <w:t xml:space="preserve">dates, </w:t>
       </w:r>
       <w:r>
-        <w:rPr>
-          <w:color w:val="FF0000"/>
-        </w:rPr>
         <w:t xml:space="preserve">and </w:t>
       </w:r>
       <w:r>
-        <w:rPr>
-          <w:color w:val="FF0000"/>
-        </w:rPr>
         <w:t xml:space="preserve">alternative </w:t>
       </w:r>
       <w:r>
-        <w:rPr>
-          <w:color w:val="FF0000"/>
-        </w:rPr>
         <w:t xml:space="preserve">products </w:t>
       </w:r>
       <w:r>
-        <w:rPr>
-          <w:color w:val="FF0000"/>
-        </w:rPr>
         <w:t xml:space="preserve">(if </w:t>
       </w:r>
       <w:r>
-        <w:rPr>
-          <w:color w:val="FF0000"/>
-        </w:rPr>
         <w:t xml:space="preserve">available). </w:t>
       </w:r>
     </w:p>
     <w:p>
       <w:r>
-        <w:rPr>
-          <w:color w:val="FF0000"/>
-        </w:rPr>
         <w:t xml:space="preserve">Customer </w:t>
       </w:r>
       <w:r>
-        <w:rPr>
-          <w:color w:val="FF0000"/>
-        </w:rPr>
         <w:t xml:space="preserve">inquiries </w:t>
       </w:r>
       <w:r>
-        <w:rPr>
-          <w:color w:val="FF0000"/>
-        </w:rPr>
         <w:t xml:space="preserve">will </w:t>
       </w:r>
       <w:r>
-        <w:rPr>
-          <w:color w:val="FF0000"/>
-        </w:rPr>
         <w:t xml:space="preserve">be </w:t>
       </w:r>
       <w:r>
-        <w:rPr>
-          <w:color w:val="FF0000"/>
-        </w:rPr>
         <w:t xml:space="preserve">managed </w:t>
       </w:r>
       <w:r>
-        <w:rPr>
-          <w:color w:val="FF0000"/>
-        </w:rPr>
         <w:t xml:space="preserve">professionally </w:t>
       </w:r>
       <w:r>
-        <w:rPr>
-          <w:color w:val="FF0000"/>
-        </w:rPr>
         <w:t xml:space="preserve">and </w:t>
       </w:r>
       <w:r>
-        <w:rPr>
-          <w:color w:val="FF0000"/>
-        </w:rPr>
         <w:t xml:space="preserve">promptly. </w:t>
       </w:r>
     </w:p>
     <w:p>
       <w:r>
-        <w:rPr>
-          <w:color w:val="FF0000"/>
-        </w:rPr>
         <w:t xml:space="preserve">Media </w:t>
       </w:r>
       <w:r>
-        <w:rPr>
-          <w:color w:val="FF0000"/>
-        </w:rPr>
         <w:t xml:space="preserve">inquiries </w:t>
       </w:r>
       <w:r>
-        <w:rPr>
-          <w:color w:val="FF0000"/>
-        </w:rPr>
         <w:t xml:space="preserve">(if </w:t>
       </w:r>
       <w:r>
-        <w:rPr>
-          <w:color w:val="FF0000"/>
-        </w:rPr>
         <w:t xml:space="preserve">applicable) </w:t>
       </w:r>
       <w:r>
-        <w:rPr>
-          <w:color w:val="FF0000"/>
-        </w:rPr>
         <w:t xml:space="preserve">will </w:t>
       </w:r>
       <w:r>
-        <w:rPr>
-          <w:color w:val="FF0000"/>
-        </w:rPr>
         <w:t xml:space="preserve">be </w:t>
       </w:r>
       <w:r>
-        <w:rPr>
-          <w:color w:val="FF0000"/>
-        </w:rPr>
         <w:t xml:space="preserve">handled </w:t>
       </w:r>
       <w:r>
-        <w:rPr>
-          <w:color w:val="FF0000"/>
-        </w:rPr>
         <w:t xml:space="preserve">according </w:t>
       </w:r>
       <w:r>
-        <w:rPr>
-          <w:color w:val="FF0000"/>
-        </w:rPr>
         <w:t xml:space="preserve">to </w:t>
       </w:r>
       <w:r>
-        <w:rPr>
-          <w:color w:val="FF0000"/>
-        </w:rPr>
         <w:t xml:space="preserve">the </w:t>
       </w:r>
       <w:r>
-        <w:rPr>
-          <w:color w:val="FF0000"/>
-        </w:rPr>
         <w:t xml:space="preserve">company's </w:t>
       </w:r>
       <w:r>
-        <w:rPr>
-          <w:color w:val="FF0000"/>
-        </w:rPr>
         <w:t xml:space="preserve">media </w:t>
       </w:r>
       <w:r>
-        <w:rPr>
-          <w:color w:val="FF0000"/>
-        </w:rPr>
         <w:t xml:space="preserve">relations </w:t>
       </w:r>
       <w:r>
-        <w:rPr>
-          <w:color w:val="FF0000"/>
-        </w:rPr>
-        <w:t xml:space="preserve">policy. </w:t>
-      </w:r>
-      <w:r>
-        <w:rPr>
-          <w:color w:val="FF0000"/>
-        </w:rPr>
-        <w:t xml:space="preserve">There </w:t>
-      </w:r>
-      <w:r>
-        <w:rPr>
-          <w:color w:val="FF0000"/>
-        </w:rPr>
-        <w:t xml:space="preserve">will </w:t>
-      </w:r>
-      <w:r>
-        <w:rPr>
-          <w:color w:val="FF0000"/>
-        </w:rPr>
-        <w:t xml:space="preserve">be </w:t>
-      </w:r>
-      <w:r>
-        <w:rPr>
-          <w:color w:val="FF0000"/>
-        </w:rPr>
-        <w:t xml:space="preserve">handled </w:t>
-      </w:r>
-      <w:r>
-        <w:rPr>
-          <w:color w:val="FF0000"/>
-        </w:rPr>
-        <w:t xml:space="preserve">according </w:t>
-      </w:r>
-      <w:r>
-        <w:rPr>
-          <w:color w:val="FF0000"/>
-        </w:rPr>
-        <w:t xml:space="preserve">to </w:t>
-      </w:r>
-      <w:r>
-        <w:rPr>
-          <w:color w:val="FF0000"/>
-        </w:rPr>
-        <w:t xml:space="preserve">the </w:t>
-      </w:r>
-      <w:r>
-        <w:rPr>
-          <w:color w:val="FF0000"/>
-        </w:rPr>
-        <w:t xml:space="preserve">company's </w:t>
-      </w:r>
-      <w:r>
-        <w:rPr>
-          <w:color w:val="FF0000"/>
-        </w:rPr>
-        <w:t xml:space="preserve">media </w:t>
-      </w:r>
-      <w:r>
-        <w:rPr>
-          <w:color w:val="FF0000"/>
-        </w:rPr>
-        <w:t xml:space="preserve">relations </w:t>
-      </w:r>
-      <w:r>
-        <w:rPr>
-          <w:color w:val="FF0000"/>
-        </w:rPr>
         <w:t xml:space="preserve">policy. </w:t>
       </w:r>
     </w:p>
@@ -4029,7 +3289,7 @@
         <w:pStyle w:val="Heading2"/>
       </w:pPr>
       <w:r>
-        <w:t>Document 4</w:t>
+        <w:t>Document 3</w:t>
       </w:r>
     </w:p>
     <w:p>
@@ -4136,7 +3396,7 @@
         <w:pStyle w:val="Heading2"/>
       </w:pPr>
       <w:r>
-        <w:t>Document 5</w:t>
+        <w:t>Document 4</w:t>
       </w:r>
     </w:p>
     <w:p>
@@ -4251,7 +3511,7 @@
         <w:pStyle w:val="Heading2"/>
       </w:pPr>
       <w:r>
-        <w:t>Document 4</w:t>
+        <w:t>Document 3</w:t>
       </w:r>
     </w:p>
     <w:p>
@@ -4276,28 +3536,25 @@
     </w:p>
     <w:p>
       <w:r>
-        <w:t xml:space="preserve">All </w:t>
-      </w:r>
-      <w:r>
-        <w:t xml:space="preserve">OOS </w:t>
-      </w:r>
-      <w:r>
-        <w:t xml:space="preserve">investigations, </w:t>
+        <w:t xml:space="preserve">The </w:t>
+      </w:r>
+      <w:r>
+        <w:t xml:space="preserve">effectiveness </w:t>
+      </w:r>
+      <w:r>
+        <w:t xml:space="preserve">of </w:t>
       </w:r>
       <w:r>
         <w:t xml:space="preserve">corrective </w:t>
       </w:r>
       <w:r>
-        <w:t xml:space="preserve">actions, </w:t>
-      </w:r>
-      <w:r>
         <w:t xml:space="preserve">and </w:t>
       </w:r>
       <w:r>
-        <w:t xml:space="preserve">customer </w:t>
-      </w:r>
-      <w:r>
-        <w:t xml:space="preserve">communications </w:t>
+        <w:t xml:space="preserve">preventive </w:t>
+      </w:r>
+      <w:r>
+        <w:t xml:space="preserve">actions </w:t>
       </w:r>
       <w:r>
         <w:t xml:space="preserve">will </w:t>
@@ -4306,7 +3563,24 @@
         <w:t xml:space="preserve">be </w:t>
       </w:r>
       <w:r>
-        <w:t xml:space="preserve">documented. </w:t>
+        <w:t xml:space="preserve">monitored </w:t>
+      </w:r>
+      <w:r>
+        <w:t xml:space="preserve">and </w:t>
+      </w:r>
+      <w:r>
+        <w:t xml:space="preserve">evaluated. </w:t>
+      </w:r>
+    </w:p>
+    <w:p>
+      <w:r>
+        <w:t xml:space="preserve">Some </w:t>
+      </w:r>
+      <w:r>
+        <w:t xml:space="preserve">other </w:t>
+      </w:r>
+      <w:r>
+        <w:t xml:space="preserve">text. </w:t>
       </w:r>
     </w:p>
     <w:p>
@@ -4314,22 +3588,22 @@
         <w:pStyle w:val="Heading2"/>
       </w:pPr>
       <w:r>
-        <w:t>Document 5</w:t>
-      </w:r>
-    </w:p>
-    <w:p>
-      <w:r>
-        <w:t>Similarity Score: 48%</w:t>
-      </w:r>
-    </w:p>
-    <w:p>
-      <w:r>
-        <w:t>Tag: M</w:t>
-      </w:r>
-    </w:p>
-    <w:p>
-      <w:r>
-        <w:t>Summary: Different</w:t>
+        <w:t>Document 4</w:t>
+      </w:r>
+    </w:p>
+    <w:p>
+      <w:r>
+        <w:t>Similarity Score: 100%</w:t>
+      </w:r>
+    </w:p>
+    <w:p>
+      <w:r>
+        <w:t>Tag: S</w:t>
+      </w:r>
+    </w:p>
+    <w:p>
+      <w:r>
+        <w:t>Summary: Same</w:t>
       </w:r>
     </w:p>
     <w:p>
@@ -4339,86 +3613,51 @@
     </w:p>
     <w:p>
       <w:r>
-        <w:t>Added Text: The effect ne s  f preventive a monitore  and eval a</w:t>
-      </w:r>
-    </w:p>
-    <w:p>
-      <w:r>
-        <w:t>Removed Text: All OOS  n tigati ns, ctions, a ustomer communica oc men</w:t>
-      </w:r>
-    </w:p>
-    <w:p>
-      <w:r>
-        <w:rPr>
-          <w:color w:val="FF0000"/>
-        </w:rPr>
         <w:t xml:space="preserve">The </w:t>
       </w:r>
       <w:r>
-        <w:rPr>
-          <w:color w:val="FF0000"/>
-        </w:rPr>
         <w:t xml:space="preserve">effectiveness </w:t>
       </w:r>
       <w:r>
-        <w:rPr>
-          <w:color w:val="FF0000"/>
-        </w:rPr>
         <w:t xml:space="preserve">of </w:t>
       </w:r>
       <w:r>
-        <w:rPr>
-          <w:color w:val="FF0000"/>
-        </w:rPr>
         <w:t xml:space="preserve">corrective </w:t>
       </w:r>
       <w:r>
-        <w:rPr>
-          <w:color w:val="FF0000"/>
-        </w:rPr>
         <w:t xml:space="preserve">and </w:t>
       </w:r>
       <w:r>
-        <w:rPr>
-          <w:color w:val="FF0000"/>
-        </w:rPr>
         <w:t xml:space="preserve">preventive </w:t>
       </w:r>
       <w:r>
-        <w:rPr>
-          <w:color w:val="FF0000"/>
-        </w:rPr>
         <w:t xml:space="preserve">actions </w:t>
       </w:r>
       <w:r>
-        <w:rPr>
-          <w:color w:val="FF0000"/>
-        </w:rPr>
         <w:t xml:space="preserve">will </w:t>
       </w:r>
       <w:r>
-        <w:rPr>
-          <w:color w:val="FF0000"/>
-        </w:rPr>
         <w:t xml:space="preserve">be </w:t>
       </w:r>
       <w:r>
-        <w:rPr>
-          <w:color w:val="FF0000"/>
-        </w:rPr>
         <w:t xml:space="preserve">monitored </w:t>
       </w:r>
       <w:r>
-        <w:rPr>
-          <w:color w:val="FF0000"/>
-        </w:rPr>
         <w:t xml:space="preserve">and </w:t>
       </w:r>
       <w:r>
-        <w:rPr>
-          <w:color w:val="FF0000"/>
-        </w:rPr>
         <w:t xml:space="preserve">evaluated. </w:t>
+      </w:r>
+    </w:p>
+    <w:p>
+      <w:r>
+        <w:t xml:space="preserve">Some </w:t>
+      </w:r>
+      <w:r>
+        <w:t xml:space="preserve">other </w:t>
+      </w:r>
+      <w:r>
+        <w:t xml:space="preserve">text. </w:t>
       </w:r>
     </w:p>
     <w:p>
@@ -4442,7 +3681,7 @@
         <w:pStyle w:val="Heading2"/>
       </w:pPr>
       <w:r>
-        <w:t>Document 4</w:t>
+        <w:t>Document 3</w:t>
       </w:r>
     </w:p>
     <w:p>
@@ -4578,7 +3817,7 @@
         <w:pStyle w:val="Heading2"/>
       </w:pPr>
       <w:r>
-        <w:t>Document 5</w:t>
+        <w:t>Document 4</w:t>
       </w:r>
     </w:p>
     <w:p>
@@ -4730,7 +3969,7 @@
         <w:pStyle w:val="Heading2"/>
       </w:pPr>
       <w:r>
-        <w:t>Document 4</w:t>
+        <w:t>Document 3</w:t>
       </w:r>
     </w:p>
     <w:p>
@@ -4829,22 +4068,22 @@
         <w:pStyle w:val="Heading2"/>
       </w:pPr>
       <w:r>
-        <w:t>Document 5</w:t>
-      </w:r>
-    </w:p>
-    <w:p>
-      <w:r>
-        <w:t>Similarity Score: 95%</w:t>
-      </w:r>
-    </w:p>
-    <w:p>
-      <w:r>
-        <w:t>Tag: R</w:t>
-      </w:r>
-    </w:p>
-    <w:p>
-      <w:r>
-        <w:t>Summary: Different</w:t>
+        <w:t>Document 4</w:t>
+      </w:r>
+    </w:p>
+    <w:p>
+      <w:r>
+        <w:t>Similarity Score: 100%</w:t>
+      </w:r>
+    </w:p>
+    <w:p>
+      <w:r>
+        <w:t>Tag: S</w:t>
+      </w:r>
+    </w:p>
+    <w:p>
+      <w:r>
+        <w:t>Summary: Same</w:t>
       </w:r>
     </w:p>
     <w:p>
@@ -4854,141 +4093,73 @@
     </w:p>
     <w:p>
       <w:r>
-        <w:t>Removed Text:  requirements</w:t>
-      </w:r>
-    </w:p>
-    <w:p>
-      <w:r>
-        <w:rPr>
-          <w:color w:val="FF0000"/>
-        </w:rPr>
         <w:t xml:space="preserve">If </w:t>
       </w:r>
       <w:r>
-        <w:rPr>
-          <w:color w:val="FF0000"/>
-        </w:rPr>
         <w:t xml:space="preserve">a </w:t>
       </w:r>
       <w:r>
-        <w:rPr>
-          <w:color w:val="FF0000"/>
-        </w:rPr>
         <w:t xml:space="preserve">product </w:t>
       </w:r>
       <w:r>
-        <w:rPr>
-          <w:color w:val="FF0000"/>
-        </w:rPr>
         <w:t xml:space="preserve">recall </w:t>
       </w:r>
       <w:r>
-        <w:rPr>
-          <w:color w:val="FF0000"/>
-        </w:rPr>
         <w:t xml:space="preserve">is </w:t>
       </w:r>
       <w:r>
-        <w:rPr>
-          <w:color w:val="FF0000"/>
-        </w:rPr>
         <w:t xml:space="preserve">necessary </w:t>
       </w:r>
       <w:r>
-        <w:rPr>
-          <w:color w:val="FF0000"/>
-        </w:rPr>
         <w:t xml:space="preserve">due </w:t>
       </w:r>
       <w:r>
-        <w:rPr>
-          <w:color w:val="FF0000"/>
-        </w:rPr>
         <w:t xml:space="preserve">to </w:t>
       </w:r>
       <w:r>
-        <w:rPr>
-          <w:color w:val="FF0000"/>
-        </w:rPr>
         <w:t xml:space="preserve">safety </w:t>
       </w:r>
       <w:r>
-        <w:rPr>
-          <w:color w:val="FF0000"/>
-        </w:rPr>
         <w:t xml:space="preserve">concerns, </w:t>
       </w:r>
       <w:r>
-        <w:rPr>
-          <w:color w:val="FF0000"/>
-        </w:rPr>
         <w:t xml:space="preserve">the </w:t>
       </w:r>
       <w:r>
-        <w:rPr>
-          <w:color w:val="FF0000"/>
-        </w:rPr>
         <w:t xml:space="preserve">recall </w:t>
       </w:r>
       <w:r>
-        <w:rPr>
-          <w:color w:val="FF0000"/>
-        </w:rPr>
         <w:t xml:space="preserve">process </w:t>
       </w:r>
       <w:r>
-        <w:rPr>
-          <w:color w:val="FF0000"/>
-        </w:rPr>
         <w:t xml:space="preserve">will </w:t>
       </w:r>
       <w:r>
-        <w:rPr>
-          <w:color w:val="FF0000"/>
-        </w:rPr>
         <w:t xml:space="preserve">be </w:t>
       </w:r>
       <w:r>
-        <w:rPr>
-          <w:color w:val="FF0000"/>
-        </w:rPr>
         <w:t xml:space="preserve">initiated </w:t>
       </w:r>
       <w:r>
-        <w:rPr>
-          <w:color w:val="FF0000"/>
-        </w:rPr>
         <w:t xml:space="preserve">in </w:t>
       </w:r>
       <w:r>
-        <w:rPr>
-          <w:color w:val="FF0000"/>
-        </w:rPr>
         <w:t xml:space="preserve">accordance </w:t>
       </w:r>
       <w:r>
-        <w:rPr>
-          <w:color w:val="FF0000"/>
-        </w:rPr>
         <w:t xml:space="preserve">with </w:t>
       </w:r>
       <w:r>
-        <w:rPr>
-          <w:color w:val="FF0000"/>
-        </w:rPr>
         <w:t xml:space="preserve">company </w:t>
       </w:r>
       <w:r>
-        <w:rPr>
-          <w:color w:val="FF0000"/>
-        </w:rPr>
         <w:t xml:space="preserve">and </w:t>
       </w:r>
       <w:r>
-        <w:rPr>
-          <w:color w:val="FF0000"/>
-        </w:rPr>
-        <w:t xml:space="preserve">regulatory. </w:t>
+        <w:t xml:space="preserve">regulatory </w:t>
+      </w:r>
+      <w:r>
+        <w:t xml:space="preserve">requirements. </w:t>
       </w:r>
     </w:p>
     <w:p>
@@ -5012,7 +4183,7 @@
         <w:pStyle w:val="Heading2"/>
       </w:pPr>
       <w:r>
-        <w:t>Document 4</w:t>
+        <w:t>Document 3</w:t>
       </w:r>
     </w:p>
     <w:p>
@@ -5107,22 +4278,22 @@
         <w:pStyle w:val="Heading2"/>
       </w:pPr>
       <w:r>
-        <w:t>Document 5</w:t>
-      </w:r>
-    </w:p>
-    <w:p>
-      <w:r>
-        <w:t>Similarity Score: 95%</w:t>
-      </w:r>
-    </w:p>
-    <w:p>
-      <w:r>
-        <w:t>Tag: R</w:t>
-      </w:r>
-    </w:p>
-    <w:p>
-      <w:r>
-        <w:t>Summary: Different</w:t>
+        <w:t>Document 4</w:t>
+      </w:r>
+    </w:p>
+    <w:p>
+      <w:r>
+        <w:t>Similarity Score: 100%</w:t>
+      </w:r>
+    </w:p>
+    <w:p>
+      <w:r>
+        <w:t>Tag: S</w:t>
+      </w:r>
+    </w:p>
+    <w:p>
+      <w:r>
+        <w:t>Summary: Same</w:t>
       </w:r>
     </w:p>
     <w:p>
@@ -5132,125 +4303,69 @@
     </w:p>
     <w:p>
       <w:r>
-        <w:t>Removed Text:  and regulatory</w:t>
-      </w:r>
-    </w:p>
-    <w:p>
-      <w:r>
-        <w:rPr>
-          <w:color w:val="FF0000"/>
-        </w:rPr>
         <w:t xml:space="preserve">All </w:t>
       </w:r>
       <w:r>
-        <w:rPr>
-          <w:color w:val="FF0000"/>
-        </w:rPr>
         <w:t xml:space="preserve">OOS </w:t>
       </w:r>
       <w:r>
-        <w:rPr>
-          <w:color w:val="FF0000"/>
-        </w:rPr>
         <w:t xml:space="preserve">investigations, </w:t>
       </w:r>
       <w:r>
-        <w:rPr>
-          <w:color w:val="FF0000"/>
-        </w:rPr>
         <w:t xml:space="preserve">corrective </w:t>
       </w:r>
       <w:r>
-        <w:rPr>
-          <w:color w:val="FF0000"/>
-        </w:rPr>
         <w:t xml:space="preserve">actions, </w:t>
       </w:r>
       <w:r>
-        <w:rPr>
-          <w:color w:val="FF0000"/>
-        </w:rPr>
         <w:t xml:space="preserve">and </w:t>
       </w:r>
       <w:r>
-        <w:rPr>
-          <w:color w:val="FF0000"/>
-        </w:rPr>
         <w:t xml:space="preserve">customer </w:t>
       </w:r>
       <w:r>
-        <w:rPr>
-          <w:color w:val="FF0000"/>
-        </w:rPr>
         <w:t xml:space="preserve">communications </w:t>
       </w:r>
       <w:r>
-        <w:rPr>
-          <w:color w:val="FF0000"/>
-        </w:rPr>
         <w:t xml:space="preserve">will </w:t>
       </w:r>
       <w:r>
-        <w:rPr>
-          <w:color w:val="FF0000"/>
-        </w:rPr>
         <w:t xml:space="preserve">be </w:t>
       </w:r>
       <w:r>
-        <w:rPr>
-          <w:color w:val="FF0000"/>
-        </w:rPr>
         <w:t xml:space="preserve">documented. </w:t>
       </w:r>
     </w:p>
     <w:p>
       <w:r>
-        <w:rPr>
-          <w:color w:val="FF0000"/>
-        </w:rPr>
         <w:t xml:space="preserve">Records </w:t>
       </w:r>
       <w:r>
-        <w:rPr>
-          <w:color w:val="FF0000"/>
-        </w:rPr>
         <w:t xml:space="preserve">will </w:t>
       </w:r>
       <w:r>
-        <w:rPr>
-          <w:color w:val="FF0000"/>
-        </w:rPr>
         <w:t xml:space="preserve">be </w:t>
       </w:r>
       <w:r>
-        <w:rPr>
-          <w:color w:val="FF0000"/>
-        </w:rPr>
         <w:t xml:space="preserve">retained </w:t>
       </w:r>
       <w:r>
-        <w:rPr>
-          <w:color w:val="FF0000"/>
-        </w:rPr>
         <w:t xml:space="preserve">in </w:t>
       </w:r>
       <w:r>
-        <w:rPr>
-          <w:color w:val="FF0000"/>
-        </w:rPr>
         <w:t xml:space="preserve">accordance </w:t>
       </w:r>
       <w:r>
-        <w:rPr>
-          <w:color w:val="FF0000"/>
-        </w:rPr>
         <w:t xml:space="preserve">with </w:t>
       </w:r>
       <w:r>
-        <w:rPr>
-          <w:color w:val="FF0000"/>
-        </w:rPr>
-        <w:t xml:space="preserve">company. </w:t>
+        <w:t xml:space="preserve">company </w:t>
+      </w:r>
+      <w:r>
+        <w:t xml:space="preserve">and </w:t>
+      </w:r>
+      <w:r>
+        <w:t xml:space="preserve">regulatory. </w:t>
       </w:r>
     </w:p>
     <w:p>
@@ -5274,7 +4389,7 @@
         <w:pStyle w:val="Heading2"/>
       </w:pPr>
       <w:r>
-        <w:t>Document 4</w:t>
+        <w:t>Document 3</w:t>
       </w:r>
     </w:p>
     <w:p>
@@ -5369,7 +4484,7 @@
         <w:pStyle w:val="Heading2"/>
       </w:pPr>
       <w:r>
-        <w:t>Document 5</w:t>
+        <w:t>Document 4</w:t>
       </w:r>
     </w:p>
     <w:p>
@@ -5480,7 +4595,7 @@
         <w:pStyle w:val="Heading2"/>
       </w:pPr>
       <w:r>
-        <w:t>Document 4</w:t>
+        <w:t>Document 3</w:t>
       </w:r>
     </w:p>
     <w:p>
@@ -5564,22 +4679,22 @@
         <w:pStyle w:val="Heading2"/>
       </w:pPr>
       <w:r>
-        <w:t>Document 5</w:t>
-      </w:r>
-    </w:p>
-    <w:p>
-      <w:r>
-        <w:t>Similarity Score: 88%</w:t>
-      </w:r>
-    </w:p>
-    <w:p>
-      <w:r>
-        <w:t>Tag: M</w:t>
-      </w:r>
-    </w:p>
-    <w:p>
-      <w:r>
-        <w:t>Summary: Different</w:t>
+        <w:t>Document 4</w:t>
+      </w:r>
+    </w:p>
+    <w:p>
+      <w:r>
+        <w:t>Similarity Score: 100%</w:t>
+      </w:r>
+    </w:p>
+    <w:p>
+      <w:r>
+        <w:t>Tag: S</w:t>
+      </w:r>
+    </w:p>
+    <w:p>
+      <w:r>
+        <w:t>Summary: Same</w:t>
       </w:r>
     </w:p>
     <w:p>
@@ -5589,152 +4704,58 @@
     </w:p>
     <w:p>
       <w:r>
-        <w:t>Added Text: . New data t   dentify the  hang</w:t>
-      </w:r>
-    </w:p>
-    <w:p>
-      <w:r>
-        <w:t>Removed Text: p l i</w:t>
-      </w:r>
-    </w:p>
-    <w:p>
-      <w:r>
-        <w:rPr>
-          <w:color w:val="FF0000"/>
-        </w:rPr>
         <w:t xml:space="preserve">This </w:t>
       </w:r>
       <w:r>
-        <w:rPr>
-          <w:color w:val="FF0000"/>
-        </w:rPr>
         <w:t xml:space="preserve">SOP </w:t>
       </w:r>
       <w:r>
-        <w:rPr>
-          <w:color w:val="FF0000"/>
-        </w:rPr>
         <w:t xml:space="preserve">will </w:t>
       </w:r>
       <w:r>
-        <w:rPr>
-          <w:color w:val="FF0000"/>
-        </w:rPr>
         <w:t xml:space="preserve">be </w:t>
       </w:r>
       <w:r>
-        <w:rPr>
-          <w:color w:val="FF0000"/>
-        </w:rPr>
         <w:t xml:space="preserve">reviewed </w:t>
       </w:r>
       <w:r>
-        <w:rPr>
-          <w:color w:val="FF0000"/>
-        </w:rPr>
         <w:t xml:space="preserve">annually </w:t>
       </w:r>
       <w:r>
-        <w:rPr>
-          <w:color w:val="FF0000"/>
-        </w:rPr>
         <w:t xml:space="preserve">or </w:t>
       </w:r>
       <w:r>
-        <w:rPr>
-          <w:color w:val="FF0000"/>
-        </w:rPr>
         <w:t xml:space="preserve">as </w:t>
       </w:r>
       <w:r>
-        <w:rPr>
-          <w:color w:val="FF0000"/>
-        </w:rPr>
         <w:t xml:space="preserve">needed </w:t>
       </w:r>
       <w:r>
-        <w:rPr>
-          <w:color w:val="FF0000"/>
-        </w:rPr>
         <w:t xml:space="preserve">to </w:t>
       </w:r>
       <w:r>
-        <w:rPr>
-          <w:color w:val="FF0000"/>
-        </w:rPr>
         <w:t xml:space="preserve">ensure </w:t>
       </w:r>
       <w:r>
-        <w:rPr>
-          <w:color w:val="FF0000"/>
-        </w:rPr>
         <w:t xml:space="preserve">its </w:t>
       </w:r>
       <w:r>
-        <w:rPr>
-          <w:color w:val="FF0000"/>
-        </w:rPr>
         <w:t xml:space="preserve">effectiveness </w:t>
       </w:r>
       <w:r>
-        <w:rPr>
-          <w:color w:val="FF0000"/>
-        </w:rPr>
         <w:t xml:space="preserve">and </w:t>
       </w:r>
       <w:r>
-        <w:rPr>
-          <w:color w:val="FF0000"/>
-        </w:rPr>
         <w:t xml:space="preserve">compliance </w:t>
       </w:r>
       <w:r>
-        <w:rPr>
-          <w:color w:val="FF0000"/>
-        </w:rPr>
         <w:t xml:space="preserve">with </w:t>
       </w:r>
       <w:r>
-        <w:rPr>
-          <w:color w:val="FF0000"/>
-        </w:rPr>
-        <w:t xml:space="preserve">regulations. </w:t>
-      </w:r>
-      <w:r>
-        <w:rPr>
-          <w:color w:val="FF0000"/>
-        </w:rPr>
-        <w:t xml:space="preserve">New </w:t>
-      </w:r>
-      <w:r>
-        <w:rPr>
-          <w:color w:val="FF0000"/>
-        </w:rPr>
-        <w:t xml:space="preserve">data </w:t>
-      </w:r>
-      <w:r>
-        <w:rPr>
-          <w:color w:val="FF0000"/>
-        </w:rPr>
-        <w:t xml:space="preserve">to </w:t>
-      </w:r>
-      <w:r>
-        <w:rPr>
-          <w:color w:val="FF0000"/>
-        </w:rPr>
-        <w:t xml:space="preserve">identify </w:t>
-      </w:r>
-      <w:r>
-        <w:rPr>
-          <w:color w:val="FF0000"/>
-        </w:rPr>
-        <w:t xml:space="preserve">the </w:t>
-      </w:r>
-      <w:r>
-        <w:rPr>
-          <w:color w:val="FF0000"/>
-        </w:rPr>
-        <w:t xml:space="preserve">changes. </w:t>
+        <w:t xml:space="preserve">regulations </w:t>
+      </w:r>
+      <w:r>
+        <w:t xml:space="preserve">policies. </w:t>
       </w:r>
     </w:p>
     <w:sectPr>
@@ -5775,7 +4796,7 @@
             <w:rPr>
               <w:sz w:val="20"/>
             </w:rPr>
-            <w:t>Comparison Date: 2024-08-18</w:t>
+            <w:t>Comparison Date: 2024-08-21</w:t>
           </w:r>
         </w:p>
       </w:tc>
@@ -5918,7 +4939,7 @@
             <w:rPr>
               <w:sz w:val="20"/>
             </w:rPr>
-            <w:t>Compared By: ADMIN</w:t>
+            <w:t>Compared By: ADITYA1234.</w:t>
           </w:r>
         </w:p>
       </w:tc>
@@ -5955,7 +4976,7 @@
             <w:rPr>
               <w:sz w:val="20"/>
             </w:rPr>
-            <w:t>Comparison Reason: only testing</w:t>
+            <w:t>Comparison Reason: t2</w:t>
           </w:r>
         </w:p>
       </w:tc>

</xml_diff>